<commit_message>
minor updates of date, section name...
</commit_message>
<xml_diff>
--- a/Aha_ArchitectureDesign.docx
+++ b/Aha_ArchitectureDesign.docx
@@ -1,6 +1,6 @@
 
 <file path=word/document.xml><?xml version="1.0" encoding="utf-8"?>
-<w:document xmlns:wpc="http://schemas.microsoft.com/office/word/2010/wordprocessingCanvas" xmlns:cx="http://schemas.microsoft.com/office/drawing/2014/chartex" xmlns:cx1="http://schemas.microsoft.com/office/drawing/2015/9/8/chartex" xmlns:cx2="http://schemas.microsoft.com/office/drawing/2015/10/21/chartex" xmlns:cx3="http://schemas.microsoft.com/office/drawing/2016/5/9/chartex" xmlns:cx4="http://schemas.microsoft.com/office/drawing/2016/5/10/chartex" xmlns:cx5="http://schemas.microsoft.com/office/drawing/2016/5/11/chartex" xmlns:cx6="http://schemas.microsoft.com/office/drawing/2016/5/12/chartex" xmlns:cx7="http://schemas.microsoft.com/office/drawing/2016/5/13/chartex" xmlns:cx8="http://schemas.microsoft.com/office/drawing/2016/5/14/chartex" xmlns:mc="http://schemas.openxmlformats.org/markup-compatibility/2006" xmlns:aink="http://schemas.microsoft.com/office/drawing/2016/ink" xmlns:am3d="http://schemas.microsoft.com/office/drawing/2017/model3d" xmlns:o="urn:schemas-microsoft-com:office:office" xmlns:r="http://schemas.openxmlformats.org/officeDocument/2006/relationships" xmlns:m="http://schemas.openxmlformats.org/officeDocument/2006/math" xmlns:v="urn:schemas-microsoft-com:vml" xmlns:wp14="http://schemas.microsoft.com/office/word/2010/wordprocessingDrawing" xmlns:wp="http://schemas.openxmlformats.org/drawingml/2006/wordprocessingDrawing" xmlns:w10="urn:schemas-microsoft-com:office:word" xmlns:w="http://schemas.openxmlformats.org/wordprocessingml/2006/main" xmlns:w14="http://schemas.microsoft.com/office/word/2010/wordml" xmlns:w15="http://schemas.microsoft.com/office/word/2012/wordml" xmlns:w16cid="http://schemas.microsoft.com/office/word/2016/wordml/cid" xmlns:w16se="http://schemas.microsoft.com/office/word/2015/wordml/symex" xmlns:wpg="http://schemas.microsoft.com/office/word/2010/wordprocessingGroup" xmlns:wpi="http://schemas.microsoft.com/office/word/2010/wordprocessingInk" xmlns:wne="http://schemas.microsoft.com/office/word/2006/wordml" xmlns:wps="http://schemas.microsoft.com/office/word/2010/wordprocessingShape" mc:Ignorable="w14 w15 w16se w16cid wp14">
+<w:document xmlns:wpc="http://schemas.microsoft.com/office/word/2010/wordprocessingCanvas" xmlns:mo="http://schemas.microsoft.com/office/mac/office/2008/main" xmlns:mc="http://schemas.openxmlformats.org/markup-compatibility/2006" xmlns:mv="urn:schemas-microsoft-com:mac:vml" xmlns:o="urn:schemas-microsoft-com:office:office" xmlns:r="http://schemas.openxmlformats.org/officeDocument/2006/relationships" xmlns:m="http://schemas.openxmlformats.org/officeDocument/2006/math" xmlns:v="urn:schemas-microsoft-com:vml" xmlns:wp14="http://schemas.microsoft.com/office/word/2010/wordprocessingDrawing" xmlns:wp="http://schemas.openxmlformats.org/drawingml/2006/wordprocessingDrawing" xmlns:w10="urn:schemas-microsoft-com:office:word" xmlns:w="http://schemas.openxmlformats.org/wordprocessingml/2006/main" xmlns:w14="http://schemas.microsoft.com/office/word/2010/wordml" xmlns:w15="http://schemas.microsoft.com/office/word/2012/wordml" xmlns:wpg="http://schemas.microsoft.com/office/word/2010/wordprocessingGroup" xmlns:wpi="http://schemas.microsoft.com/office/word/2010/wordprocessingInk" xmlns:wne="http://schemas.microsoft.com/office/word/2006/wordml" xmlns:wps="http://schemas.microsoft.com/office/word/2010/wordprocessingShape" mc:Ignorable="w14 w15 wp14">
   <w:body>
     <w:p/>
     <w:p/>
@@ -190,7 +190,7 @@
               </wp:anchor>
             </w:drawing>
           </mc:Choice>
-          <mc:Fallback>
+          <mc:Fallback xmlns:w16se="http://schemas.microsoft.com/office/word/2015/wordml/symex" xmlns:w16cid="http://schemas.microsoft.com/office/word/2016/wordml/cid" xmlns:am3d="http://schemas.microsoft.com/office/drawing/2017/model3d" xmlns:aink="http://schemas.microsoft.com/office/drawing/2016/ink" xmlns:cx8="http://schemas.microsoft.com/office/drawing/2016/5/14/chartex" xmlns:cx7="http://schemas.microsoft.com/office/drawing/2016/5/13/chartex" xmlns:cx6="http://schemas.microsoft.com/office/drawing/2016/5/12/chartex" xmlns:cx5="http://schemas.microsoft.com/office/drawing/2016/5/11/chartex" xmlns:cx4="http://schemas.microsoft.com/office/drawing/2016/5/10/chartex" xmlns:cx3="http://schemas.microsoft.com/office/drawing/2016/5/9/chartex" xmlns:cx2="http://schemas.microsoft.com/office/drawing/2015/10/21/chartex" xmlns:cx1="http://schemas.microsoft.com/office/drawing/2015/9/8/chartex" xmlns:cx="http://schemas.microsoft.com/office/drawing/2014/chartex">
             <w:pict>
               <v:line w14:anchorId="4FC5C67B" id="Line 5" o:spid="_x0000_s1026" style="position:absolute;flip:x;z-index:251657216;visibility:visible;mso-wrap-style:square;mso-width-percent:0;mso-height-percent:0;mso-wrap-distance-left:9pt;mso-wrap-distance-top:-3e-5mm;mso-wrap-distance-right:9pt;mso-wrap-distance-bottom:-3e-5mm;mso-position-horizontal:absolute;mso-position-horizontal-relative:text;mso-position-vertical:absolute;mso-position-vertical-relative:text;mso-width-percent:0;mso-height-percent:0;mso-width-relative:page;mso-height-relative:page" from="153pt,3.75pt" to="481.3pt,3.75pt" o:gfxdata="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" strokecolor="#95b3d7 [1940]" strokeweight="2pt"/>
             </w:pict>
@@ -333,7 +333,7 @@
           <w:b/>
           <w:bCs/>
         </w:rPr>
-        <w:instrText xml:space="preserve"> DATE \@ "d MMMM yyyy" </w:instrText>
+        <w:instrText xml:space="preserve"> SAVEDATE \@ "MMMM d, yyyy" \* MERGEFORMAT </w:instrText>
       </w:r>
       <w:r>
         <w:rPr>
@@ -348,7 +348,7 @@
           <w:bCs/>
           <w:noProof/>
         </w:rPr>
-        <w:t>26 July 2018</w:t>
+        <w:t>July 26, 2018</w:t>
       </w:r>
       <w:r>
         <w:rPr>
@@ -2103,11 +2103,21 @@
       <w:r>
         <w:t xml:space="preserve">This document is to give the component as well as class diagram for </w:t>
       </w:r>
-      <w:fldSimple w:instr=" SUBJECT  \* MERGEFORMAT ">
-        <w:r>
-          <w:t>Aha</w:t>
-        </w:r>
-      </w:fldSimple>
+      <w:r>
+        <w:fldChar w:fldCharType="begin"/>
+      </w:r>
+      <w:r>
+        <w:instrText xml:space="preserve"> SUBJECT  \* MERGEFORMAT </w:instrText>
+      </w:r>
+      <w:r>
+        <w:fldChar w:fldCharType="separate"/>
+      </w:r>
+      <w:r>
+        <w:t>Aha</w:t>
+      </w:r>
+      <w:r>
+        <w:fldChar w:fldCharType="end"/>
+      </w:r>
       <w:r>
         <w:t xml:space="preserve"> system</w:t>
       </w:r>
@@ -2172,11 +2182,21 @@
       <w:r>
         <w:t xml:space="preserve">The document will define the architecture of the </w:t>
       </w:r>
-      <w:fldSimple w:instr=" SUBJECT  \* MERGEFORMAT ">
-        <w:r>
-          <w:t>Aha</w:t>
-        </w:r>
-      </w:fldSimple>
+      <w:r>
+        <w:fldChar w:fldCharType="begin"/>
+      </w:r>
+      <w:r>
+        <w:instrText xml:space="preserve"> SUBJECT  \* MERGEFORMAT </w:instrText>
+      </w:r>
+      <w:r>
+        <w:fldChar w:fldCharType="separate"/>
+      </w:r>
+      <w:r>
+        <w:t>Aha</w:t>
+      </w:r>
+      <w:r>
+        <w:fldChar w:fldCharType="end"/>
+      </w:r>
       <w:r>
         <w:t xml:space="preserve"> </w:t>
       </w:r>
@@ -2796,11 +2816,21 @@
       <w:bookmarkEnd w:id="12"/>
     </w:p>
     <w:p>
-      <w:fldSimple w:instr=" SUBJECT  \* MERGEFORMAT ">
-        <w:r>
-          <w:t>Aha</w:t>
-        </w:r>
-      </w:fldSimple>
+      <w:r>
+        <w:fldChar w:fldCharType="begin"/>
+      </w:r>
+      <w:r>
+        <w:instrText xml:space="preserve"> SUBJECT  \* MERGEFORMAT </w:instrText>
+      </w:r>
+      <w:r>
+        <w:fldChar w:fldCharType="separate"/>
+      </w:r>
+      <w:r>
+        <w:t>Aha</w:t>
+      </w:r>
+      <w:r>
+        <w:fldChar w:fldCharType="end"/>
+      </w:r>
       <w:r>
         <w:t xml:space="preserve"> </w:t>
       </w:r>
@@ -2932,27 +2962,14 @@
       <w:r>
         <w:t xml:space="preserve">Figure </w:t>
       </w:r>
-      <w:r>
-        <w:fldChar w:fldCharType="begin"/>
-      </w:r>
-      <w:r>
-        <w:instrText xml:space="preserve"> SEQ Figure \* ARABIC </w:instrText>
-      </w:r>
-      <w:r>
-        <w:fldChar w:fldCharType="separate"/>
-      </w:r>
-      <w:r>
-        <w:rPr>
-          <w:noProof/>
-        </w:rPr>
-        <w:t>1</w:t>
-      </w:r>
-      <w:r>
-        <w:rPr>
-          <w:noProof/>
-        </w:rPr>
-        <w:fldChar w:fldCharType="end"/>
-      </w:r>
+      <w:fldSimple w:instr=" SEQ Figure \* ARABIC ">
+        <w:r>
+          <w:rPr>
+            <w:noProof/>
+          </w:rPr>
+          <w:t>1</w:t>
+        </w:r>
+      </w:fldSimple>
       <w:r>
         <w:t xml:space="preserve"> </w:t>
       </w:r>
@@ -3117,7 +3134,15 @@
                 <w:sz w:val="20"/>
                 <w:szCs w:val="20"/>
               </w:rPr>
-              <w:t>JFS</w:t>
+              <w:t>J</w:t>
+            </w:r>
+            <w:r>
+              <w:rPr>
+                <w:rFonts w:eastAsia="Malgun Gothic" w:cs="Arial"/>
+                <w:sz w:val="20"/>
+                <w:szCs w:val="20"/>
+              </w:rPr>
+              <w:t>SF</w:t>
             </w:r>
           </w:p>
         </w:tc>
@@ -3460,11 +3485,21 @@
       <w:r>
         <w:t xml:space="preserve">The </w:t>
       </w:r>
-      <w:fldSimple w:instr=" SUBJECT  \* MERGEFORMAT ">
-        <w:r>
-          <w:t>Aha</w:t>
-        </w:r>
-      </w:fldSimple>
+      <w:r>
+        <w:fldChar w:fldCharType="begin"/>
+      </w:r>
+      <w:r>
+        <w:instrText xml:space="preserve"> SUBJECT  \* MERGEFORMAT </w:instrText>
+      </w:r>
+      <w:r>
+        <w:fldChar w:fldCharType="separate"/>
+      </w:r>
+      <w:r>
+        <w:t>Aha</w:t>
+      </w:r>
+      <w:r>
+        <w:fldChar w:fldCharType="end"/>
+      </w:r>
       <w:r>
         <w:t xml:space="preserve"> </w:t>
       </w:r>
@@ -3497,7 +3532,15 @@
         <w:spacing w:line="320" w:lineRule="exact"/>
       </w:pPr>
       <w:r>
-        <w:t xml:space="preserve">Frontend: JFX framework. </w:t>
+        <w:t>Frontend: JSF</w:t>
+      </w:r>
+      <w:r>
+        <w:t xml:space="preserve"> </w:t>
+      </w:r>
+      <w:bookmarkStart w:id="27" w:name="_GoBack"/>
+      <w:bookmarkEnd w:id="27"/>
+      <w:r>
+        <w:t xml:space="preserve">framework. </w:t>
       </w:r>
       <w:r>
         <w:t>This is presentation layer base on Model-View-Controller (MVC) architectural pattern</w:t>
@@ -3553,27 +3596,14 @@
       <w:r>
         <w:t xml:space="preserve">Figure </w:t>
       </w:r>
-      <w:r>
-        <w:fldChar w:fldCharType="begin"/>
-      </w:r>
-      <w:r>
-        <w:instrText xml:space="preserve"> SEQ Figure \* ARABIC </w:instrText>
-      </w:r>
-      <w:r>
-        <w:fldChar w:fldCharType="separate"/>
-      </w:r>
-      <w:r>
-        <w:rPr>
-          <w:noProof/>
-        </w:rPr>
-        <w:t>2</w:t>
-      </w:r>
-      <w:r>
-        <w:rPr>
-          <w:noProof/>
-        </w:rPr>
-        <w:fldChar w:fldCharType="end"/>
-      </w:r>
+      <w:fldSimple w:instr=" SEQ Figure \* ARABIC ">
+        <w:r>
+          <w:rPr>
+            <w:noProof/>
+          </w:rPr>
+          <w:t>2</w:t>
+        </w:r>
+      </w:fldSimple>
       <w:r>
         <w:t xml:space="preserve"> </w:t>
       </w:r>
@@ -3600,27 +3630,14 @@
       <w:r>
         <w:t xml:space="preserve">Figure </w:t>
       </w:r>
-      <w:r>
-        <w:fldChar w:fldCharType="begin"/>
-      </w:r>
-      <w:r>
-        <w:instrText xml:space="preserve"> SEQ Figure \* ARABIC </w:instrText>
-      </w:r>
-      <w:r>
-        <w:fldChar w:fldCharType="separate"/>
-      </w:r>
-      <w:r>
-        <w:rPr>
-          <w:noProof/>
-        </w:rPr>
-        <w:t>3</w:t>
-      </w:r>
-      <w:r>
-        <w:rPr>
-          <w:noProof/>
-        </w:rPr>
-        <w:fldChar w:fldCharType="end"/>
-      </w:r>
+      <w:fldSimple w:instr=" SEQ Figure \* ARABIC ">
+        <w:r>
+          <w:rPr>
+            <w:noProof/>
+          </w:rPr>
+          <w:t>3</w:t>
+        </w:r>
+      </w:fldSimple>
       <w:r>
         <w:t xml:space="preserve"> </w:t>
       </w:r>
@@ -3657,10 +3674,10 @@
             <v:path o:extrusionok="f" gradientshapeok="t" o:connecttype="rect"/>
             <o:lock v:ext="edit" aspectratio="t"/>
           </v:shapetype>
-          <v:shape id="_x0000_i1025" type="#_x0000_t75" style="width:481.5pt;height:142.5pt" o:ole="">
+          <v:shape id="_x0000_i1025" type="#_x0000_t75" style="width:481pt;height:142pt" o:ole="">
             <v:imagedata r:id="rId15" o:title=""/>
           </v:shape>
-          <o:OLEObject Type="Embed" ProgID="Visio.Drawing.11" ShapeID="_x0000_i1025" DrawAspect="Content" ObjectID="_1594117013" r:id="rId16"/>
+          <o:OLEObject Type="Embed" ProgID="Visio.Drawing.11" ShapeID="_x0000_i1025" DrawAspect="Content" ObjectID="_1594802163" r:id="rId16"/>
         </w:object>
       </w:r>
     </w:p>
@@ -3672,27 +3689,14 @@
       <w:r>
         <w:t xml:space="preserve">Figure </w:t>
       </w:r>
-      <w:r>
-        <w:fldChar w:fldCharType="begin"/>
-      </w:r>
-      <w:r>
-        <w:instrText xml:space="preserve"> SEQ Figure \* ARABIC </w:instrText>
-      </w:r>
-      <w:r>
-        <w:fldChar w:fldCharType="separate"/>
-      </w:r>
-      <w:r>
-        <w:rPr>
-          <w:noProof/>
-        </w:rPr>
-        <w:t>4</w:t>
-      </w:r>
-      <w:r>
-        <w:rPr>
-          <w:noProof/>
-        </w:rPr>
-        <w:fldChar w:fldCharType="end"/>
-      </w:r>
+      <w:fldSimple w:instr=" SEQ Figure \* ARABIC ">
+        <w:r>
+          <w:rPr>
+            <w:noProof/>
+          </w:rPr>
+          <w:t>4</w:t>
+        </w:r>
+      </w:fldSimple>
       <w:r>
         <w:t xml:space="preserve"> </w:t>
       </w:r>
@@ -3711,16 +3715,16 @@
           <w:szCs w:val="22"/>
         </w:rPr>
       </w:pPr>
-      <w:bookmarkStart w:id="27" w:name="_Toc371336906"/>
-      <w:bookmarkStart w:id="28" w:name="_Toc520303205"/>
+      <w:bookmarkStart w:id="28" w:name="_Toc371336906"/>
+      <w:bookmarkStart w:id="29" w:name="_Toc520303205"/>
       <w:r>
         <w:rPr>
           <w:szCs w:val="22"/>
         </w:rPr>
         <w:t>Common Sequence Diagram</w:t>
       </w:r>
-      <w:bookmarkEnd w:id="27"/>
       <w:bookmarkEnd w:id="28"/>
+      <w:bookmarkEnd w:id="29"/>
     </w:p>
     <w:p>
       <w:pPr>
@@ -3728,10 +3732,10 @@
       </w:pPr>
       <w:r>
         <w:object w:dxaOrig="7434" w:dyaOrig="4980" w14:anchorId="40213A71">
-          <v:shape id="_x0000_i1026" type="#_x0000_t75" style="width:374.25pt;height:249.75pt" o:ole="">
+          <v:shape id="_x0000_i1026" type="#_x0000_t75" style="width:374pt;height:250pt" o:ole="">
             <v:imagedata r:id="rId17" o:title=""/>
           </v:shape>
-          <o:OLEObject Type="Embed" ProgID="Visio.Drawing.11" ShapeID="_x0000_i1026" DrawAspect="Content" ObjectID="_1594117014" r:id="rId18"/>
+          <o:OLEObject Type="Embed" ProgID="Visio.Drawing.11" ShapeID="_x0000_i1026" DrawAspect="Content" ObjectID="_1594802164" r:id="rId18"/>
         </w:object>
       </w:r>
     </w:p>
@@ -3746,27 +3750,14 @@
       <w:r>
         <w:t xml:space="preserve">Figure </w:t>
       </w:r>
-      <w:r>
-        <w:fldChar w:fldCharType="begin"/>
-      </w:r>
-      <w:r>
-        <w:instrText xml:space="preserve"> SEQ Figure \* ARABIC </w:instrText>
-      </w:r>
-      <w:r>
-        <w:fldChar w:fldCharType="separate"/>
-      </w:r>
-      <w:r>
-        <w:rPr>
-          <w:noProof/>
-        </w:rPr>
-        <w:t>5</w:t>
-      </w:r>
-      <w:r>
-        <w:rPr>
-          <w:noProof/>
-        </w:rPr>
-        <w:fldChar w:fldCharType="end"/>
-      </w:r>
+      <w:fldSimple w:instr=" SEQ Figure \* ARABIC ">
+        <w:r>
+          <w:rPr>
+            <w:noProof/>
+          </w:rPr>
+          <w:t>5</w:t>
+        </w:r>
+      </w:fldSimple>
       <w:r>
         <w:t xml:space="preserve"> </w:t>
       </w:r>
@@ -3785,16 +3776,16 @@
           <w:szCs w:val="22"/>
         </w:rPr>
       </w:pPr>
-      <w:bookmarkStart w:id="29" w:name="_Toc371336908"/>
-      <w:bookmarkStart w:id="30" w:name="_Toc520303206"/>
+      <w:bookmarkStart w:id="30" w:name="_Toc371336908"/>
+      <w:bookmarkStart w:id="31" w:name="_Toc520303206"/>
       <w:r>
         <w:rPr>
           <w:szCs w:val="22"/>
         </w:rPr>
         <w:t>DEVELOPMENT VIEW / IMPLEMENTATION VIEW</w:t>
       </w:r>
-      <w:bookmarkEnd w:id="29"/>
       <w:bookmarkEnd w:id="30"/>
+      <w:bookmarkEnd w:id="31"/>
       <w:r>
         <w:rPr>
           <w:szCs w:val="22"/>
@@ -3815,27 +3806,14 @@
       <w:r>
         <w:t xml:space="preserve">Figure </w:t>
       </w:r>
-      <w:r>
-        <w:fldChar w:fldCharType="begin"/>
-      </w:r>
-      <w:r>
-        <w:instrText xml:space="preserve"> SEQ Figure \* ARABIC </w:instrText>
-      </w:r>
-      <w:r>
-        <w:fldChar w:fldCharType="separate"/>
-      </w:r>
-      <w:r>
-        <w:rPr>
-          <w:noProof/>
-        </w:rPr>
-        <w:t>6</w:t>
-      </w:r>
-      <w:r>
-        <w:rPr>
-          <w:noProof/>
-        </w:rPr>
-        <w:fldChar w:fldCharType="end"/>
-      </w:r>
+      <w:fldSimple w:instr=" SEQ Figure \* ARABIC ">
+        <w:r>
+          <w:rPr>
+            <w:noProof/>
+          </w:rPr>
+          <w:t>6</w:t>
+        </w:r>
+      </w:fldSimple>
       <w:r>
         <w:t xml:space="preserve"> </w:t>
       </w:r>
@@ -3996,6 +3974,7 @@
                 <w:rFonts w:eastAsia="Times New Roman" w:cs="Times New Roman"/>
               </w:rPr>
             </w:pPr>
+            <w:proofErr w:type="spellStart"/>
             <w:r>
               <w:rPr>
                 <w:rFonts w:eastAsia="Times New Roman" w:cs="Times New Roman"/>
@@ -4008,6 +3987,7 @@
               </w:rPr>
               <w:t>.Web</w:t>
             </w:r>
+            <w:proofErr w:type="spellEnd"/>
           </w:p>
         </w:tc>
         <w:tc>
@@ -4106,6 +4086,7 @@
                 <w:rFonts w:eastAsia="Times New Roman" w:cs="Times New Roman"/>
               </w:rPr>
             </w:pPr>
+            <w:proofErr w:type="spellStart"/>
             <w:r>
               <w:rPr>
                 <w:rFonts w:eastAsia="Times New Roman" w:cs="Times New Roman"/>
@@ -4124,6 +4105,7 @@
               </w:rPr>
               <w:t>s</w:t>
             </w:r>
+            <w:proofErr w:type="spellEnd"/>
           </w:p>
         </w:tc>
         <w:tc>
@@ -4179,15 +4161,7 @@
                 <w:rFonts w:eastAsia="Times New Roman" w:cs="Times New Roman"/>
                 <w:bCs w:val="0"/>
               </w:rPr>
-              <w:t xml:space="preserve"> </w:t>
-            </w:r>
-            <w:r>
-              <w:rPr>
-                <w:rFonts w:eastAsia="Times New Roman" w:cs="Times New Roman"/>
-                <w:bCs w:val="0"/>
-              </w:rPr>
-              <w:lastRenderedPageBreak/>
-              <w:t>based on Spring framework</w:t>
+              <w:t xml:space="preserve"> based on Spring framework</w:t>
             </w:r>
           </w:p>
         </w:tc>
@@ -4744,16 +4718,16 @@
           <w:szCs w:val="22"/>
         </w:rPr>
       </w:pPr>
-      <w:bookmarkStart w:id="31" w:name="_Toc371336910"/>
-      <w:bookmarkStart w:id="32" w:name="_Toc520303207"/>
+      <w:bookmarkStart w:id="32" w:name="_Toc371336910"/>
+      <w:bookmarkStart w:id="33" w:name="_Toc520303207"/>
       <w:r>
         <w:rPr>
           <w:szCs w:val="22"/>
         </w:rPr>
         <w:t>PHYSICAL VIEW / DEPLOYMENT VIEW</w:t>
       </w:r>
-      <w:bookmarkEnd w:id="31"/>
       <w:bookmarkEnd w:id="32"/>
+      <w:bookmarkEnd w:id="33"/>
     </w:p>
     <w:p>
       <w:pPr>
@@ -4772,27 +4746,14 @@
       <w:r>
         <w:t xml:space="preserve">Figure </w:t>
       </w:r>
-      <w:r>
-        <w:fldChar w:fldCharType="begin"/>
-      </w:r>
-      <w:r>
-        <w:instrText xml:space="preserve"> SEQ Figure \* ARABIC </w:instrText>
-      </w:r>
-      <w:r>
-        <w:fldChar w:fldCharType="separate"/>
-      </w:r>
-      <w:r>
-        <w:rPr>
-          <w:noProof/>
-        </w:rPr>
-        <w:t>7</w:t>
-      </w:r>
-      <w:r>
-        <w:rPr>
-          <w:noProof/>
-        </w:rPr>
-        <w:fldChar w:fldCharType="end"/>
-      </w:r>
+      <w:fldSimple w:instr=" SEQ Figure \* ARABIC ">
+        <w:r>
+          <w:rPr>
+            <w:noProof/>
+          </w:rPr>
+          <w:t>7</w:t>
+        </w:r>
+      </w:fldSimple>
       <w:r>
         <w:t xml:space="preserve"> </w:t>
       </w:r>
@@ -4938,8 +4899,6 @@
             <w:r>
               <w:t>Mong</w:t>
             </w:r>
-            <w:bookmarkStart w:id="33" w:name="_GoBack"/>
-            <w:bookmarkEnd w:id="33"/>
             <w:r>
               <w:t>oDB</w:t>
             </w:r>
@@ -5013,7 +4972,6 @@
         <w:rPr>
           <w:szCs w:val="22"/>
         </w:rPr>
-        <w:lastRenderedPageBreak/>
         <w:t>OTHER CONSIDERATIONS</w:t>
       </w:r>
       <w:bookmarkEnd w:id="36"/>
@@ -5134,6 +5092,7 @@
         <w:spacing w:before="120" w:after="240"/>
       </w:pPr>
       <w:r>
+        <w:lastRenderedPageBreak/>
         <w:t xml:space="preserve">A3: Broken Authentication and Session Management </w:t>
       </w:r>
     </w:p>
@@ -5397,7 +5356,7 @@
 </file>
 
 <file path=word/endnotes.xml><?xml version="1.0" encoding="utf-8"?>
-<w:endnotes xmlns:wpc="http://schemas.microsoft.com/office/word/2010/wordprocessingCanvas" xmlns:cx="http://schemas.microsoft.com/office/drawing/2014/chartex" xmlns:cx1="http://schemas.microsoft.com/office/drawing/2015/9/8/chartex" xmlns:cx2="http://schemas.microsoft.com/office/drawing/2015/10/21/chartex" xmlns:cx3="http://schemas.microsoft.com/office/drawing/2016/5/9/chartex" xmlns:cx4="http://schemas.microsoft.com/office/drawing/2016/5/10/chartex" xmlns:cx5="http://schemas.microsoft.com/office/drawing/2016/5/11/chartex" xmlns:cx6="http://schemas.microsoft.com/office/drawing/2016/5/12/chartex" xmlns:cx7="http://schemas.microsoft.com/office/drawing/2016/5/13/chartex" xmlns:cx8="http://schemas.microsoft.com/office/drawing/2016/5/14/chartex" xmlns:mc="http://schemas.openxmlformats.org/markup-compatibility/2006" xmlns:aink="http://schemas.microsoft.com/office/drawing/2016/ink" xmlns:am3d="http://schemas.microsoft.com/office/drawing/2017/model3d" xmlns:o="urn:schemas-microsoft-com:office:office" xmlns:r="http://schemas.openxmlformats.org/officeDocument/2006/relationships" xmlns:m="http://schemas.openxmlformats.org/officeDocument/2006/math" xmlns:v="urn:schemas-microsoft-com:vml" xmlns:wp14="http://schemas.microsoft.com/office/word/2010/wordprocessingDrawing" xmlns:wp="http://schemas.openxmlformats.org/drawingml/2006/wordprocessingDrawing" xmlns:w10="urn:schemas-microsoft-com:office:word" xmlns:w="http://schemas.openxmlformats.org/wordprocessingml/2006/main" xmlns:w14="http://schemas.microsoft.com/office/word/2010/wordml" xmlns:w15="http://schemas.microsoft.com/office/word/2012/wordml" xmlns:w16cid="http://schemas.microsoft.com/office/word/2016/wordml/cid" xmlns:w16se="http://schemas.microsoft.com/office/word/2015/wordml/symex" xmlns:wpg="http://schemas.microsoft.com/office/word/2010/wordprocessingGroup" xmlns:wpi="http://schemas.microsoft.com/office/word/2010/wordprocessingInk" xmlns:wne="http://schemas.microsoft.com/office/word/2006/wordml" xmlns:wps="http://schemas.microsoft.com/office/word/2010/wordprocessingShape" mc:Ignorable="w14 w15 w16se w16cid wp14">
+<w:endnotes xmlns:wpc="http://schemas.microsoft.com/office/word/2010/wordprocessingCanvas" xmlns:mo="http://schemas.microsoft.com/office/mac/office/2008/main" xmlns:mc="http://schemas.openxmlformats.org/markup-compatibility/2006" xmlns:mv="urn:schemas-microsoft-com:mac:vml" xmlns:o="urn:schemas-microsoft-com:office:office" xmlns:r="http://schemas.openxmlformats.org/officeDocument/2006/relationships" xmlns:m="http://schemas.openxmlformats.org/officeDocument/2006/math" xmlns:v="urn:schemas-microsoft-com:vml" xmlns:wp14="http://schemas.microsoft.com/office/word/2010/wordprocessingDrawing" xmlns:wp="http://schemas.openxmlformats.org/drawingml/2006/wordprocessingDrawing" xmlns:w10="urn:schemas-microsoft-com:office:word" xmlns:w="http://schemas.openxmlformats.org/wordprocessingml/2006/main" xmlns:w14="http://schemas.microsoft.com/office/word/2010/wordml" xmlns:w15="http://schemas.microsoft.com/office/word/2012/wordml" xmlns:wpg="http://schemas.microsoft.com/office/word/2010/wordprocessingGroup" xmlns:wpi="http://schemas.microsoft.com/office/word/2010/wordprocessingInk" xmlns:wne="http://schemas.microsoft.com/office/word/2006/wordml" xmlns:wps="http://schemas.microsoft.com/office/word/2010/wordprocessingShape" mc:Ignorable="w14 w15 wp14">
   <w:endnote w:type="separator" w:id="-1">
     <w:p>
       <w:r>
@@ -5416,7 +5375,7 @@
 </file>
 
 <file path=word/footer1.xml><?xml version="1.0" encoding="utf-8"?>
-<w:ftr xmlns:wpc="http://schemas.microsoft.com/office/word/2010/wordprocessingCanvas" xmlns:cx="http://schemas.microsoft.com/office/drawing/2014/chartex" xmlns:cx1="http://schemas.microsoft.com/office/drawing/2015/9/8/chartex" xmlns:cx2="http://schemas.microsoft.com/office/drawing/2015/10/21/chartex" xmlns:cx3="http://schemas.microsoft.com/office/drawing/2016/5/9/chartex" xmlns:cx4="http://schemas.microsoft.com/office/drawing/2016/5/10/chartex" xmlns:cx5="http://schemas.microsoft.com/office/drawing/2016/5/11/chartex" xmlns:cx6="http://schemas.microsoft.com/office/drawing/2016/5/12/chartex" xmlns:cx7="http://schemas.microsoft.com/office/drawing/2016/5/13/chartex" xmlns:cx8="http://schemas.microsoft.com/office/drawing/2016/5/14/chartex" xmlns:mc="http://schemas.openxmlformats.org/markup-compatibility/2006" xmlns:aink="http://schemas.microsoft.com/office/drawing/2016/ink" xmlns:am3d="http://schemas.microsoft.com/office/drawing/2017/model3d" xmlns:o="urn:schemas-microsoft-com:office:office" xmlns:r="http://schemas.openxmlformats.org/officeDocument/2006/relationships" xmlns:m="http://schemas.openxmlformats.org/officeDocument/2006/math" xmlns:v="urn:schemas-microsoft-com:vml" xmlns:wp14="http://schemas.microsoft.com/office/word/2010/wordprocessingDrawing" xmlns:wp="http://schemas.openxmlformats.org/drawingml/2006/wordprocessingDrawing" xmlns:w10="urn:schemas-microsoft-com:office:word" xmlns:w="http://schemas.openxmlformats.org/wordprocessingml/2006/main" xmlns:w14="http://schemas.microsoft.com/office/word/2010/wordml" xmlns:w15="http://schemas.microsoft.com/office/word/2012/wordml" xmlns:w16cid="http://schemas.microsoft.com/office/word/2016/wordml/cid" xmlns:w16se="http://schemas.microsoft.com/office/word/2015/wordml/symex" xmlns:wpg="http://schemas.microsoft.com/office/word/2010/wordprocessingGroup" xmlns:wpi="http://schemas.microsoft.com/office/word/2010/wordprocessingInk" xmlns:wne="http://schemas.microsoft.com/office/word/2006/wordml" xmlns:wps="http://schemas.microsoft.com/office/word/2010/wordprocessingShape" mc:Ignorable="w14 w15 w16se w16cid wp14">
+<w:ftr xmlns:wpc="http://schemas.microsoft.com/office/word/2010/wordprocessingCanvas" xmlns:mo="http://schemas.microsoft.com/office/mac/office/2008/main" xmlns:mc="http://schemas.openxmlformats.org/markup-compatibility/2006" xmlns:mv="urn:schemas-microsoft-com:mac:vml" xmlns:o="urn:schemas-microsoft-com:office:office" xmlns:r="http://schemas.openxmlformats.org/officeDocument/2006/relationships" xmlns:m="http://schemas.openxmlformats.org/officeDocument/2006/math" xmlns:v="urn:schemas-microsoft-com:vml" xmlns:wp14="http://schemas.microsoft.com/office/word/2010/wordprocessingDrawing" xmlns:wp="http://schemas.openxmlformats.org/drawingml/2006/wordprocessingDrawing" xmlns:w10="urn:schemas-microsoft-com:office:word" xmlns:w="http://schemas.openxmlformats.org/wordprocessingml/2006/main" xmlns:w14="http://schemas.microsoft.com/office/word/2010/wordml" xmlns:w15="http://schemas.microsoft.com/office/word/2012/wordml" xmlns:wpg="http://schemas.microsoft.com/office/word/2010/wordprocessingGroup" xmlns:wpi="http://schemas.microsoft.com/office/word/2010/wordprocessingInk" xmlns:wne="http://schemas.microsoft.com/office/word/2006/wordml" xmlns:wps="http://schemas.microsoft.com/office/word/2010/wordprocessingShape" mc:Ignorable="w14 w15 wp14">
   <w:p>
     <w:pPr>
       <w:pStyle w:val="Footer"/>
@@ -5453,7 +5412,7 @@
 </file>
 
 <file path=word/footer2.xml><?xml version="1.0" encoding="utf-8"?>
-<w:ftr xmlns:wpc="http://schemas.microsoft.com/office/word/2010/wordprocessingCanvas" xmlns:cx="http://schemas.microsoft.com/office/drawing/2014/chartex" xmlns:cx1="http://schemas.microsoft.com/office/drawing/2015/9/8/chartex" xmlns:cx2="http://schemas.microsoft.com/office/drawing/2015/10/21/chartex" xmlns:cx3="http://schemas.microsoft.com/office/drawing/2016/5/9/chartex" xmlns:cx4="http://schemas.microsoft.com/office/drawing/2016/5/10/chartex" xmlns:cx5="http://schemas.microsoft.com/office/drawing/2016/5/11/chartex" xmlns:cx6="http://schemas.microsoft.com/office/drawing/2016/5/12/chartex" xmlns:cx7="http://schemas.microsoft.com/office/drawing/2016/5/13/chartex" xmlns:cx8="http://schemas.microsoft.com/office/drawing/2016/5/14/chartex" xmlns:mc="http://schemas.openxmlformats.org/markup-compatibility/2006" xmlns:aink="http://schemas.microsoft.com/office/drawing/2016/ink" xmlns:am3d="http://schemas.microsoft.com/office/drawing/2017/model3d" xmlns:o="urn:schemas-microsoft-com:office:office" xmlns:r="http://schemas.openxmlformats.org/officeDocument/2006/relationships" xmlns:m="http://schemas.openxmlformats.org/officeDocument/2006/math" xmlns:v="urn:schemas-microsoft-com:vml" xmlns:wp14="http://schemas.microsoft.com/office/word/2010/wordprocessingDrawing" xmlns:wp="http://schemas.openxmlformats.org/drawingml/2006/wordprocessingDrawing" xmlns:w10="urn:schemas-microsoft-com:office:word" xmlns:w="http://schemas.openxmlformats.org/wordprocessingml/2006/main" xmlns:w14="http://schemas.microsoft.com/office/word/2010/wordml" xmlns:w15="http://schemas.microsoft.com/office/word/2012/wordml" xmlns:w16cid="http://schemas.microsoft.com/office/word/2016/wordml/cid" xmlns:w16se="http://schemas.microsoft.com/office/word/2015/wordml/symex" xmlns:wpg="http://schemas.microsoft.com/office/word/2010/wordprocessingGroup" xmlns:wpi="http://schemas.microsoft.com/office/word/2010/wordprocessingInk" xmlns:wne="http://schemas.microsoft.com/office/word/2006/wordml" xmlns:wps="http://schemas.microsoft.com/office/word/2010/wordprocessingShape" mc:Ignorable="w14 w15 w16se w16cid wp14">
+<w:ftr xmlns:wpc="http://schemas.microsoft.com/office/word/2010/wordprocessingCanvas" xmlns:mo="http://schemas.microsoft.com/office/mac/office/2008/main" xmlns:mc="http://schemas.openxmlformats.org/markup-compatibility/2006" xmlns:mv="urn:schemas-microsoft-com:mac:vml" xmlns:o="urn:schemas-microsoft-com:office:office" xmlns:r="http://schemas.openxmlformats.org/officeDocument/2006/relationships" xmlns:m="http://schemas.openxmlformats.org/officeDocument/2006/math" xmlns:v="urn:schemas-microsoft-com:vml" xmlns:wp14="http://schemas.microsoft.com/office/word/2010/wordprocessingDrawing" xmlns:wp="http://schemas.openxmlformats.org/drawingml/2006/wordprocessingDrawing" xmlns:w10="urn:schemas-microsoft-com:office:word" xmlns:w="http://schemas.openxmlformats.org/wordprocessingml/2006/main" xmlns:w14="http://schemas.microsoft.com/office/word/2010/wordml" xmlns:w15="http://schemas.microsoft.com/office/word/2012/wordml" xmlns:wpg="http://schemas.microsoft.com/office/word/2010/wordprocessingGroup" xmlns:wpi="http://schemas.microsoft.com/office/word/2010/wordprocessingInk" xmlns:wne="http://schemas.microsoft.com/office/word/2006/wordml" xmlns:wps="http://schemas.microsoft.com/office/word/2010/wordprocessingShape" mc:Ignorable="w14 w15 wp14">
   <w:p>
     <w:r>
       <w:rPr>
@@ -5524,6 +5483,7 @@
                               <w:color w:val="FFFFFF"/>
                             </w:rPr>
                           </w:pPr>
+                          <w:proofErr w:type="spellStart"/>
                           <w:r>
                             <w:rPr>
                               <w:b/>
@@ -5538,6 +5498,7 @@
                             </w:rPr>
                             <w:t>Tech</w:t>
                           </w:r>
+                          <w:proofErr w:type="spellEnd"/>
                           <w:r>
                             <w:rPr>
                               <w:b/>
@@ -5566,11 +5527,11 @@
         </mc:Choice>
         <mc:Fallback>
           <w:pict>
-            <v:shapetype w14:anchorId="03C92452" id="_x0000_t202" coordsize="21600,21600" o:spt="202" path="m,l,21600r21600,l21600,xe">
+            <v:shapetype w14:anchorId="03C92452" id="_x0000_t202" coordsize="21600,21600" o:spt="202" path="m0,0l0,21600,21600,21600,21600,0xe">
               <v:stroke joinstyle="miter"/>
               <v:path gradientshapeok="t" o:connecttype="rect"/>
             </v:shapetype>
-            <v:shape id="Text Box 11" o:spid="_x0000_s1027" type="#_x0000_t202" style="position:absolute;margin-left:0;margin-top:9.6pt;width:490.8pt;height:27.6pt;z-index:251651072;visibility:visible;mso-wrap-style:square;mso-width-percent:0;mso-height-percent:0;mso-wrap-distance-left:9pt;mso-wrap-distance-top:0;mso-wrap-distance-right:9pt;mso-wrap-distance-bottom:0;mso-position-horizontal:absolute;mso-position-horizontal-relative:text;mso-position-vertical:absolute;mso-position-vertical-relative:text;mso-width-percent:0;mso-height-percent:0;mso-width-relative:page;mso-height-relative:page;v-text-anchor:top" o:gfxdata="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" fillcolor="red" stroked="f">
+            <v:shape id="Text Box 11" o:spid="_x0000_s1027" type="#_x0000_t202" style="position:absolute;margin-left:0;margin-top:9.6pt;width:490.8pt;height:27.6pt;z-index:251651072;visibility:visible;mso-wrap-style:square;mso-width-percent:0;mso-height-percent:0;mso-wrap-distance-left:9pt;mso-wrap-distance-top:0;mso-wrap-distance-right:9pt;mso-wrap-distance-bottom:0;mso-position-horizontal:absolute;mso-position-horizontal-relative:text;mso-position-vertical:absolute;mso-position-vertical-relative:text;mso-width-percent:0;mso-height-percent:0;mso-width-relative:page;mso-height-relative:page;v-text-anchor:top" o:gfxdata="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" fillcolor="red" stroked="f">
               <v:textbox>
                 <w:txbxContent>
                   <w:p>
@@ -5585,6 +5546,7 @@
                         <w:color w:val="FFFFFF"/>
                       </w:rPr>
                     </w:pPr>
+                    <w:proofErr w:type="spellStart"/>
                     <w:r>
                       <w:rPr>
                         <w:b/>
@@ -5599,6 +5561,7 @@
                       </w:rPr>
                       <w:t>Tech</w:t>
                     </w:r>
+                    <w:proofErr w:type="spellEnd"/>
                     <w:r>
                       <w:rPr>
                         <w:b/>
@@ -5681,7 +5644,7 @@
             </wp:anchor>
           </w:drawing>
         </mc:Choice>
-        <mc:Fallback>
+        <mc:Fallback xmlns:w16se="http://schemas.microsoft.com/office/word/2015/wordml/symex" xmlns:w16cid="http://schemas.microsoft.com/office/word/2016/wordml/cid" xmlns:am3d="http://schemas.microsoft.com/office/drawing/2017/model3d" xmlns:aink="http://schemas.microsoft.com/office/drawing/2016/ink" xmlns:cx8="http://schemas.microsoft.com/office/drawing/2016/5/14/chartex" xmlns:cx7="http://schemas.microsoft.com/office/drawing/2016/5/13/chartex" xmlns:cx6="http://schemas.microsoft.com/office/drawing/2016/5/12/chartex" xmlns:cx5="http://schemas.microsoft.com/office/drawing/2016/5/11/chartex" xmlns:cx4="http://schemas.microsoft.com/office/drawing/2016/5/10/chartex" xmlns:cx3="http://schemas.microsoft.com/office/drawing/2016/5/9/chartex" xmlns:cx2="http://schemas.microsoft.com/office/drawing/2015/10/21/chartex" xmlns:cx1="http://schemas.microsoft.com/office/drawing/2015/9/8/chartex" xmlns:cx="http://schemas.microsoft.com/office/drawing/2014/chartex">
           <w:pict>
             <v:line w14:anchorId="2A8E5F20" id="Line 13" o:spid="_x0000_s1026" style="position:absolute;flip:y;z-index:251653120;visibility:visible;mso-wrap-style:square;mso-width-percent:0;mso-height-percent:0;mso-wrap-distance-left:9pt;mso-wrap-distance-top:-3e-5mm;mso-wrap-distance-right:9pt;mso-wrap-distance-bottom:-3e-5mm;mso-position-horizontal:absolute;mso-position-horizontal-relative:text;mso-position-vertical:absolute;mso-position-vertical-relative:text;mso-width-percent:0;mso-height-percent:0;mso-width-relative:page;mso-height-relative:page" from="0,1.2pt" to="486pt,1.2pt" o:gfxdata="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" strokecolor="#003640" strokeweight="3pt"/>
           </w:pict>
@@ -5754,7 +5717,7 @@
             </wp:anchor>
           </w:drawing>
         </mc:Choice>
-        <mc:Fallback>
+        <mc:Fallback xmlns:w16se="http://schemas.microsoft.com/office/word/2015/wordml/symex" xmlns:w16cid="http://schemas.microsoft.com/office/word/2016/wordml/cid" xmlns:am3d="http://schemas.microsoft.com/office/drawing/2017/model3d" xmlns:aink="http://schemas.microsoft.com/office/drawing/2016/ink" xmlns:cx8="http://schemas.microsoft.com/office/drawing/2016/5/14/chartex" xmlns:cx7="http://schemas.microsoft.com/office/drawing/2016/5/13/chartex" xmlns:cx6="http://schemas.microsoft.com/office/drawing/2016/5/12/chartex" xmlns:cx5="http://schemas.microsoft.com/office/drawing/2016/5/11/chartex" xmlns:cx4="http://schemas.microsoft.com/office/drawing/2016/5/10/chartex" xmlns:cx3="http://schemas.microsoft.com/office/drawing/2016/5/9/chartex" xmlns:cx2="http://schemas.microsoft.com/office/drawing/2015/10/21/chartex" xmlns:cx1="http://schemas.microsoft.com/office/drawing/2015/9/8/chartex" xmlns:cx="http://schemas.microsoft.com/office/drawing/2014/chartex">
           <w:pict>
             <v:line w14:anchorId="21B19838" id="Line 12" o:spid="_x0000_s1026" style="position:absolute;flip:y;z-index:251652096;visibility:visible;mso-wrap-style:square;mso-width-percent:0;mso-height-percent:0;mso-wrap-distance-left:9pt;mso-wrap-distance-top:-3e-5mm;mso-wrap-distance-right:9pt;mso-wrap-distance-bottom:-3e-5mm;mso-position-horizontal:absolute;mso-position-horizontal-relative:text;mso-position-vertical:absolute;mso-position-vertical-relative:text;mso-width-percent:0;mso-height-percent:0;mso-width-relative:page;mso-height-relative:page" from="0,6pt" to="486pt,6pt" o:gfxdata="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" strokecolor="#fc0" strokeweight="3pt"/>
           </w:pict>
@@ -5766,7 +5729,7 @@
 </file>
 
 <file path=word/footer3.xml><?xml version="1.0" encoding="utf-8"?>
-<w:ftr xmlns:wpc="http://schemas.microsoft.com/office/word/2010/wordprocessingCanvas" xmlns:cx="http://schemas.microsoft.com/office/drawing/2014/chartex" xmlns:cx1="http://schemas.microsoft.com/office/drawing/2015/9/8/chartex" xmlns:cx2="http://schemas.microsoft.com/office/drawing/2015/10/21/chartex" xmlns:cx3="http://schemas.microsoft.com/office/drawing/2016/5/9/chartex" xmlns:cx4="http://schemas.microsoft.com/office/drawing/2016/5/10/chartex" xmlns:cx5="http://schemas.microsoft.com/office/drawing/2016/5/11/chartex" xmlns:cx6="http://schemas.microsoft.com/office/drawing/2016/5/12/chartex" xmlns:cx7="http://schemas.microsoft.com/office/drawing/2016/5/13/chartex" xmlns:cx8="http://schemas.microsoft.com/office/drawing/2016/5/14/chartex" xmlns:mc="http://schemas.openxmlformats.org/markup-compatibility/2006" xmlns:aink="http://schemas.microsoft.com/office/drawing/2016/ink" xmlns:am3d="http://schemas.microsoft.com/office/drawing/2017/model3d" xmlns:o="urn:schemas-microsoft-com:office:office" xmlns:r="http://schemas.openxmlformats.org/officeDocument/2006/relationships" xmlns:m="http://schemas.openxmlformats.org/officeDocument/2006/math" xmlns:v="urn:schemas-microsoft-com:vml" xmlns:wp14="http://schemas.microsoft.com/office/word/2010/wordprocessingDrawing" xmlns:wp="http://schemas.openxmlformats.org/drawingml/2006/wordprocessingDrawing" xmlns:w10="urn:schemas-microsoft-com:office:word" xmlns:w="http://schemas.openxmlformats.org/wordprocessingml/2006/main" xmlns:w14="http://schemas.microsoft.com/office/word/2010/wordml" xmlns:w15="http://schemas.microsoft.com/office/word/2012/wordml" xmlns:w16cid="http://schemas.microsoft.com/office/word/2016/wordml/cid" xmlns:w16se="http://schemas.microsoft.com/office/word/2015/wordml/symex" xmlns:wpg="http://schemas.microsoft.com/office/word/2010/wordprocessingGroup" xmlns:wpi="http://schemas.microsoft.com/office/word/2010/wordprocessingInk" xmlns:wne="http://schemas.microsoft.com/office/word/2006/wordml" xmlns:wps="http://schemas.microsoft.com/office/word/2010/wordprocessingShape" mc:Ignorable="w14 w15 w16se w16cid wp14">
+<w:ftr xmlns:wpc="http://schemas.microsoft.com/office/word/2010/wordprocessingCanvas" xmlns:mo="http://schemas.microsoft.com/office/mac/office/2008/main" xmlns:mc="http://schemas.openxmlformats.org/markup-compatibility/2006" xmlns:mv="urn:schemas-microsoft-com:mac:vml" xmlns:o="urn:schemas-microsoft-com:office:office" xmlns:r="http://schemas.openxmlformats.org/officeDocument/2006/relationships" xmlns:m="http://schemas.openxmlformats.org/officeDocument/2006/math" xmlns:v="urn:schemas-microsoft-com:vml" xmlns:wp14="http://schemas.microsoft.com/office/word/2010/wordprocessingDrawing" xmlns:wp="http://schemas.openxmlformats.org/drawingml/2006/wordprocessingDrawing" xmlns:w10="urn:schemas-microsoft-com:office:word" xmlns:w="http://schemas.openxmlformats.org/wordprocessingml/2006/main" xmlns:w14="http://schemas.microsoft.com/office/word/2010/wordml" xmlns:w15="http://schemas.microsoft.com/office/word/2012/wordml" xmlns:wpg="http://schemas.microsoft.com/office/word/2010/wordprocessingGroup" xmlns:wpi="http://schemas.microsoft.com/office/word/2010/wordprocessingInk" xmlns:wne="http://schemas.microsoft.com/office/word/2006/wordml" xmlns:wps="http://schemas.microsoft.com/office/word/2010/wordprocessingShape" mc:Ignorable="w14 w15 wp14">
   <w:p/>
   <w:p/>
   <w:p>
@@ -5778,7 +5741,7 @@
 </file>
 
 <file path=word/footer4.xml><?xml version="1.0" encoding="utf-8"?>
-<w:ftr xmlns:wpc="http://schemas.microsoft.com/office/word/2010/wordprocessingCanvas" xmlns:cx="http://schemas.microsoft.com/office/drawing/2014/chartex" xmlns:cx1="http://schemas.microsoft.com/office/drawing/2015/9/8/chartex" xmlns:cx2="http://schemas.microsoft.com/office/drawing/2015/10/21/chartex" xmlns:cx3="http://schemas.microsoft.com/office/drawing/2016/5/9/chartex" xmlns:cx4="http://schemas.microsoft.com/office/drawing/2016/5/10/chartex" xmlns:cx5="http://schemas.microsoft.com/office/drawing/2016/5/11/chartex" xmlns:cx6="http://schemas.microsoft.com/office/drawing/2016/5/12/chartex" xmlns:cx7="http://schemas.microsoft.com/office/drawing/2016/5/13/chartex" xmlns:cx8="http://schemas.microsoft.com/office/drawing/2016/5/14/chartex" xmlns:mc="http://schemas.openxmlformats.org/markup-compatibility/2006" xmlns:aink="http://schemas.microsoft.com/office/drawing/2016/ink" xmlns:am3d="http://schemas.microsoft.com/office/drawing/2017/model3d" xmlns:o="urn:schemas-microsoft-com:office:office" xmlns:r="http://schemas.openxmlformats.org/officeDocument/2006/relationships" xmlns:m="http://schemas.openxmlformats.org/officeDocument/2006/math" xmlns:v="urn:schemas-microsoft-com:vml" xmlns:wp14="http://schemas.microsoft.com/office/word/2010/wordprocessingDrawing" xmlns:wp="http://schemas.openxmlformats.org/drawingml/2006/wordprocessingDrawing" xmlns:w10="urn:schemas-microsoft-com:office:word" xmlns:w="http://schemas.openxmlformats.org/wordprocessingml/2006/main" xmlns:w14="http://schemas.microsoft.com/office/word/2010/wordml" xmlns:w15="http://schemas.microsoft.com/office/word/2012/wordml" xmlns:w16cid="http://schemas.microsoft.com/office/word/2016/wordml/cid" xmlns:w16se="http://schemas.microsoft.com/office/word/2015/wordml/symex" xmlns:wpg="http://schemas.microsoft.com/office/word/2010/wordprocessingGroup" xmlns:wpi="http://schemas.microsoft.com/office/word/2010/wordprocessingInk" xmlns:wne="http://schemas.microsoft.com/office/word/2006/wordml" xmlns:wps="http://schemas.microsoft.com/office/word/2010/wordprocessingShape" mc:Ignorable="w14 w15 w16se w16cid wp14">
+<w:ftr xmlns:wpc="http://schemas.microsoft.com/office/word/2010/wordprocessingCanvas" xmlns:mo="http://schemas.microsoft.com/office/mac/office/2008/main" xmlns:mc="http://schemas.openxmlformats.org/markup-compatibility/2006" xmlns:mv="urn:schemas-microsoft-com:mac:vml" xmlns:o="urn:schemas-microsoft-com:office:office" xmlns:r="http://schemas.openxmlformats.org/officeDocument/2006/relationships" xmlns:m="http://schemas.openxmlformats.org/officeDocument/2006/math" xmlns:v="urn:schemas-microsoft-com:vml" xmlns:wp14="http://schemas.microsoft.com/office/word/2010/wordprocessingDrawing" xmlns:wp="http://schemas.openxmlformats.org/drawingml/2006/wordprocessingDrawing" xmlns:w10="urn:schemas-microsoft-com:office:word" xmlns:w="http://schemas.openxmlformats.org/wordprocessingml/2006/main" xmlns:w14="http://schemas.microsoft.com/office/word/2010/wordml" xmlns:w15="http://schemas.microsoft.com/office/word/2012/wordml" xmlns:wpg="http://schemas.microsoft.com/office/word/2010/wordprocessingGroup" xmlns:wpi="http://schemas.microsoft.com/office/word/2010/wordprocessingInk" xmlns:wne="http://schemas.microsoft.com/office/word/2006/wordml" xmlns:wps="http://schemas.microsoft.com/office/word/2010/wordprocessingShape" mc:Ignorable="w14 w15 wp14">
   <w:p>
     <w:pPr>
       <w:pStyle w:val="Footer"/>
@@ -5816,7 +5779,7 @@
         <w:rStyle w:val="PageNumber"/>
         <w:noProof/>
       </w:rPr>
-      <w:t>5</w:t>
+      <w:t>1</w:t>
     </w:r>
     <w:r>
       <w:rPr>
@@ -5868,7 +5831,7 @@
 </file>
 
 <file path=word/footnotes.xml><?xml version="1.0" encoding="utf-8"?>
-<w:footnotes xmlns:wpc="http://schemas.microsoft.com/office/word/2010/wordprocessingCanvas" xmlns:cx="http://schemas.microsoft.com/office/drawing/2014/chartex" xmlns:cx1="http://schemas.microsoft.com/office/drawing/2015/9/8/chartex" xmlns:cx2="http://schemas.microsoft.com/office/drawing/2015/10/21/chartex" xmlns:cx3="http://schemas.microsoft.com/office/drawing/2016/5/9/chartex" xmlns:cx4="http://schemas.microsoft.com/office/drawing/2016/5/10/chartex" xmlns:cx5="http://schemas.microsoft.com/office/drawing/2016/5/11/chartex" xmlns:cx6="http://schemas.microsoft.com/office/drawing/2016/5/12/chartex" xmlns:cx7="http://schemas.microsoft.com/office/drawing/2016/5/13/chartex" xmlns:cx8="http://schemas.microsoft.com/office/drawing/2016/5/14/chartex" xmlns:mc="http://schemas.openxmlformats.org/markup-compatibility/2006" xmlns:aink="http://schemas.microsoft.com/office/drawing/2016/ink" xmlns:am3d="http://schemas.microsoft.com/office/drawing/2017/model3d" xmlns:o="urn:schemas-microsoft-com:office:office" xmlns:r="http://schemas.openxmlformats.org/officeDocument/2006/relationships" xmlns:m="http://schemas.openxmlformats.org/officeDocument/2006/math" xmlns:v="urn:schemas-microsoft-com:vml" xmlns:wp14="http://schemas.microsoft.com/office/word/2010/wordprocessingDrawing" xmlns:wp="http://schemas.openxmlformats.org/drawingml/2006/wordprocessingDrawing" xmlns:w10="urn:schemas-microsoft-com:office:word" xmlns:w="http://schemas.openxmlformats.org/wordprocessingml/2006/main" xmlns:w14="http://schemas.microsoft.com/office/word/2010/wordml" xmlns:w15="http://schemas.microsoft.com/office/word/2012/wordml" xmlns:w16cid="http://schemas.microsoft.com/office/word/2016/wordml/cid" xmlns:w16se="http://schemas.microsoft.com/office/word/2015/wordml/symex" xmlns:wpg="http://schemas.microsoft.com/office/word/2010/wordprocessingGroup" xmlns:wpi="http://schemas.microsoft.com/office/word/2010/wordprocessingInk" xmlns:wne="http://schemas.microsoft.com/office/word/2006/wordml" xmlns:wps="http://schemas.microsoft.com/office/word/2010/wordprocessingShape" mc:Ignorable="w14 w15 w16se w16cid wp14">
+<w:footnotes xmlns:wpc="http://schemas.microsoft.com/office/word/2010/wordprocessingCanvas" xmlns:mo="http://schemas.microsoft.com/office/mac/office/2008/main" xmlns:mc="http://schemas.openxmlformats.org/markup-compatibility/2006" xmlns:mv="urn:schemas-microsoft-com:mac:vml" xmlns:o="urn:schemas-microsoft-com:office:office" xmlns:r="http://schemas.openxmlformats.org/officeDocument/2006/relationships" xmlns:m="http://schemas.openxmlformats.org/officeDocument/2006/math" xmlns:v="urn:schemas-microsoft-com:vml" xmlns:wp14="http://schemas.microsoft.com/office/word/2010/wordprocessingDrawing" xmlns:wp="http://schemas.openxmlformats.org/drawingml/2006/wordprocessingDrawing" xmlns:w10="urn:schemas-microsoft-com:office:word" xmlns:w="http://schemas.openxmlformats.org/wordprocessingml/2006/main" xmlns:w14="http://schemas.microsoft.com/office/word/2010/wordml" xmlns:w15="http://schemas.microsoft.com/office/word/2012/wordml" xmlns:wpg="http://schemas.microsoft.com/office/word/2010/wordprocessingGroup" xmlns:wpi="http://schemas.microsoft.com/office/word/2010/wordprocessingInk" xmlns:wne="http://schemas.microsoft.com/office/word/2006/wordml" xmlns:wps="http://schemas.microsoft.com/office/word/2010/wordprocessingShape" mc:Ignorable="w14 w15 wp14">
   <w:footnote w:type="separator" w:id="-1">
     <w:p>
       <w:r>
@@ -5887,7 +5850,7 @@
 </file>
 
 <file path=word/header1.xml><?xml version="1.0" encoding="utf-8"?>
-<w:hdr xmlns:wpc="http://schemas.microsoft.com/office/word/2010/wordprocessingCanvas" xmlns:cx="http://schemas.microsoft.com/office/drawing/2014/chartex" xmlns:cx1="http://schemas.microsoft.com/office/drawing/2015/9/8/chartex" xmlns:cx2="http://schemas.microsoft.com/office/drawing/2015/10/21/chartex" xmlns:cx3="http://schemas.microsoft.com/office/drawing/2016/5/9/chartex" xmlns:cx4="http://schemas.microsoft.com/office/drawing/2016/5/10/chartex" xmlns:cx5="http://schemas.microsoft.com/office/drawing/2016/5/11/chartex" xmlns:cx6="http://schemas.microsoft.com/office/drawing/2016/5/12/chartex" xmlns:cx7="http://schemas.microsoft.com/office/drawing/2016/5/13/chartex" xmlns:cx8="http://schemas.microsoft.com/office/drawing/2016/5/14/chartex" xmlns:mc="http://schemas.openxmlformats.org/markup-compatibility/2006" xmlns:aink="http://schemas.microsoft.com/office/drawing/2016/ink" xmlns:am3d="http://schemas.microsoft.com/office/drawing/2017/model3d" xmlns:o="urn:schemas-microsoft-com:office:office" xmlns:r="http://schemas.openxmlformats.org/officeDocument/2006/relationships" xmlns:m="http://schemas.openxmlformats.org/officeDocument/2006/math" xmlns:v="urn:schemas-microsoft-com:vml" xmlns:wp14="http://schemas.microsoft.com/office/word/2010/wordprocessingDrawing" xmlns:wp="http://schemas.openxmlformats.org/drawingml/2006/wordprocessingDrawing" xmlns:w10="urn:schemas-microsoft-com:office:word" xmlns:w="http://schemas.openxmlformats.org/wordprocessingml/2006/main" xmlns:w14="http://schemas.microsoft.com/office/word/2010/wordml" xmlns:w15="http://schemas.microsoft.com/office/word/2012/wordml" xmlns:w16cid="http://schemas.microsoft.com/office/word/2016/wordml/cid" xmlns:w16se="http://schemas.microsoft.com/office/word/2015/wordml/symex" xmlns:wpg="http://schemas.microsoft.com/office/word/2010/wordprocessingGroup" xmlns:wpi="http://schemas.microsoft.com/office/word/2010/wordprocessingInk" xmlns:wne="http://schemas.microsoft.com/office/word/2006/wordml" xmlns:wps="http://schemas.microsoft.com/office/word/2010/wordprocessingShape" mc:Ignorable="w14 w15 w16se w16cid wp14">
+<w:hdr xmlns:wpc="http://schemas.microsoft.com/office/word/2010/wordprocessingCanvas" xmlns:mo="http://schemas.microsoft.com/office/mac/office/2008/main" xmlns:mc="http://schemas.openxmlformats.org/markup-compatibility/2006" xmlns:mv="urn:schemas-microsoft-com:mac:vml" xmlns:o="urn:schemas-microsoft-com:office:office" xmlns:r="http://schemas.openxmlformats.org/officeDocument/2006/relationships" xmlns:m="http://schemas.openxmlformats.org/officeDocument/2006/math" xmlns:v="urn:schemas-microsoft-com:vml" xmlns:wp14="http://schemas.microsoft.com/office/word/2010/wordprocessingDrawing" xmlns:wp="http://schemas.openxmlformats.org/drawingml/2006/wordprocessingDrawing" xmlns:w10="urn:schemas-microsoft-com:office:word" xmlns:w="http://schemas.openxmlformats.org/wordprocessingml/2006/main" xmlns:w14="http://schemas.microsoft.com/office/word/2010/wordml" xmlns:w15="http://schemas.microsoft.com/office/word/2012/wordml" xmlns:wpg="http://schemas.microsoft.com/office/word/2010/wordprocessingGroup" xmlns:wpi="http://schemas.microsoft.com/office/word/2010/wordprocessingInk" xmlns:wne="http://schemas.microsoft.com/office/word/2006/wordml" xmlns:wps="http://schemas.microsoft.com/office/word/2010/wordprocessingShape" mc:Ignorable="w14 w15 wp14">
   <w:p>
     <w:pPr>
       <w:pStyle w:val="Header"/>
@@ -6059,11 +6022,11 @@
         </mc:Choice>
         <mc:Fallback>
           <w:pict>
-            <v:shapetype w14:anchorId="20228685" id="_x0000_t202" coordsize="21600,21600" o:spt="202" path="m,l,21600r21600,l21600,xe">
+            <v:shapetype w14:anchorId="20228685" id="_x0000_t202" coordsize="21600,21600" o:spt="202" path="m0,0l0,21600,21600,21600,21600,0xe">
               <v:stroke joinstyle="miter"/>
               <v:path gradientshapeok="t" o:connecttype="rect"/>
             </v:shapetype>
-            <v:shape id="Text Box 10" o:spid="_x0000_s1026" type="#_x0000_t202" style="position:absolute;margin-left:0;margin-top:-13.7pt;width:486pt;height:27.6pt;z-index:251657216;visibility:visible;mso-wrap-style:square;mso-width-percent:0;mso-height-percent:0;mso-wrap-distance-left:9pt;mso-wrap-distance-top:0;mso-wrap-distance-right:9pt;mso-wrap-distance-bottom:0;mso-position-horizontal:absolute;mso-position-horizontal-relative:text;mso-position-vertical:absolute;mso-position-vertical-relative:text;mso-width-percent:0;mso-height-percent:0;mso-width-relative:page;mso-height-relative:page;v-text-anchor:top" o:gfxdata="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" fillcolor="#003640" stroked="f">
+            <v:shape id="Text Box 10" o:spid="_x0000_s1026" type="#_x0000_t202" style="position:absolute;margin-left:0;margin-top:-13.65pt;width:486pt;height:27.6pt;z-index:251657216;visibility:visible;mso-wrap-style:square;mso-width-percent:0;mso-height-percent:0;mso-wrap-distance-left:9pt;mso-wrap-distance-top:0;mso-wrap-distance-right:9pt;mso-wrap-distance-bottom:0;mso-position-horizontal:absolute;mso-position-horizontal-relative:text;mso-position-vertical:absolute;mso-position-vertical-relative:text;mso-width-percent:0;mso-height-percent:0;mso-width-relative:page;mso-height-relative:page;v-text-anchor:top" o:gfxdata="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" fillcolor="#003640" stroked="f">
               <v:textbox>
                 <w:txbxContent>
                   <w:p>
@@ -6169,7 +6132,7 @@
 </file>
 
 <file path=word/header2.xml><?xml version="1.0" encoding="utf-8"?>
-<w:hdr xmlns:wpc="http://schemas.microsoft.com/office/word/2010/wordprocessingCanvas" xmlns:cx="http://schemas.microsoft.com/office/drawing/2014/chartex" xmlns:cx1="http://schemas.microsoft.com/office/drawing/2015/9/8/chartex" xmlns:cx2="http://schemas.microsoft.com/office/drawing/2015/10/21/chartex" xmlns:cx3="http://schemas.microsoft.com/office/drawing/2016/5/9/chartex" xmlns:cx4="http://schemas.microsoft.com/office/drawing/2016/5/10/chartex" xmlns:cx5="http://schemas.microsoft.com/office/drawing/2016/5/11/chartex" xmlns:cx6="http://schemas.microsoft.com/office/drawing/2016/5/12/chartex" xmlns:cx7="http://schemas.microsoft.com/office/drawing/2016/5/13/chartex" xmlns:cx8="http://schemas.microsoft.com/office/drawing/2016/5/14/chartex" xmlns:mc="http://schemas.openxmlformats.org/markup-compatibility/2006" xmlns:aink="http://schemas.microsoft.com/office/drawing/2016/ink" xmlns:am3d="http://schemas.microsoft.com/office/drawing/2017/model3d" xmlns:o="urn:schemas-microsoft-com:office:office" xmlns:r="http://schemas.openxmlformats.org/officeDocument/2006/relationships" xmlns:m="http://schemas.openxmlformats.org/officeDocument/2006/math" xmlns:v="urn:schemas-microsoft-com:vml" xmlns:wp14="http://schemas.microsoft.com/office/word/2010/wordprocessingDrawing" xmlns:wp="http://schemas.openxmlformats.org/drawingml/2006/wordprocessingDrawing" xmlns:w10="urn:schemas-microsoft-com:office:word" xmlns:w="http://schemas.openxmlformats.org/wordprocessingml/2006/main" xmlns:w14="http://schemas.microsoft.com/office/word/2010/wordml" xmlns:w15="http://schemas.microsoft.com/office/word/2012/wordml" xmlns:w16cid="http://schemas.microsoft.com/office/word/2016/wordml/cid" xmlns:w16se="http://schemas.microsoft.com/office/word/2015/wordml/symex" xmlns:wpg="http://schemas.microsoft.com/office/word/2010/wordprocessingGroup" xmlns:wpi="http://schemas.microsoft.com/office/word/2010/wordprocessingInk" xmlns:wne="http://schemas.microsoft.com/office/word/2006/wordml" xmlns:wps="http://schemas.microsoft.com/office/word/2010/wordprocessingShape" mc:Ignorable="w14 w15 w16se w16cid wp14">
+<w:hdr xmlns:wpc="http://schemas.microsoft.com/office/word/2010/wordprocessingCanvas" xmlns:mo="http://schemas.microsoft.com/office/mac/office/2008/main" xmlns:mc="http://schemas.openxmlformats.org/markup-compatibility/2006" xmlns:mv="urn:schemas-microsoft-com:mac:vml" xmlns:o="urn:schemas-microsoft-com:office:office" xmlns:r="http://schemas.openxmlformats.org/officeDocument/2006/relationships" xmlns:m="http://schemas.openxmlformats.org/officeDocument/2006/math" xmlns:v="urn:schemas-microsoft-com:vml" xmlns:wp14="http://schemas.microsoft.com/office/word/2010/wordprocessingDrawing" xmlns:wp="http://schemas.openxmlformats.org/drawingml/2006/wordprocessingDrawing" xmlns:w10="urn:schemas-microsoft-com:office:word" xmlns:w="http://schemas.openxmlformats.org/wordprocessingml/2006/main" xmlns:w14="http://schemas.microsoft.com/office/word/2010/wordml" xmlns:w15="http://schemas.microsoft.com/office/word/2012/wordml" xmlns:wpg="http://schemas.microsoft.com/office/word/2010/wordprocessingGroup" xmlns:wpi="http://schemas.microsoft.com/office/word/2010/wordprocessingInk" xmlns:wne="http://schemas.microsoft.com/office/word/2006/wordml" xmlns:wps="http://schemas.microsoft.com/office/word/2010/wordprocessingShape" mc:Ignorable="w14 w15 wp14">
   <w:p>
     <w:pPr>
       <w:pStyle w:val="Header"/>
@@ -6341,11 +6304,11 @@
         </mc:Choice>
         <mc:Fallback>
           <w:pict>
-            <v:shapetype w14:anchorId="77D3C339" id="_x0000_t202" coordsize="21600,21600" o:spt="202" path="m,l,21600r21600,l21600,xe">
+            <v:shapetype w14:anchorId="77D3C339" id="_x0000_t202" coordsize="21600,21600" o:spt="202" path="m0,0l0,21600,21600,21600,21600,0xe">
               <v:stroke joinstyle="miter"/>
               <v:path gradientshapeok="t" o:connecttype="rect"/>
             </v:shapetype>
-            <v:shape id="_x0000_s1028" type="#_x0000_t202" style="position:absolute;margin-left:0;margin-top:-13.7pt;width:486pt;height:27.6pt;z-index:251658240;visibility:visible;mso-wrap-style:square;mso-width-percent:0;mso-height-percent:0;mso-wrap-distance-left:9pt;mso-wrap-distance-top:0;mso-wrap-distance-right:9pt;mso-wrap-distance-bottom:0;mso-position-horizontal:absolute;mso-position-horizontal-relative:text;mso-position-vertical:absolute;mso-position-vertical-relative:text;mso-width-percent:0;mso-height-percent:0;mso-width-relative:page;mso-height-relative:page;v-text-anchor:top" o:gfxdata="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" fillcolor="#003640" stroked="f">
+            <v:shape id="_x0000_s1028" type="#_x0000_t202" style="position:absolute;margin-left:0;margin-top:-13.65pt;width:486pt;height:27.6pt;z-index:251658240;visibility:visible;mso-wrap-style:square;mso-width-percent:0;mso-height-percent:0;mso-wrap-distance-left:9pt;mso-wrap-distance-top:0;mso-wrap-distance-right:9pt;mso-wrap-distance-bottom:0;mso-position-horizontal:absolute;mso-position-horizontal-relative:text;mso-position-vertical:absolute;mso-position-vertical-relative:text;mso-width-percent:0;mso-height-percent:0;mso-width-relative:page;mso-height-relative:page;v-text-anchor:top" o:gfxdata="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" fillcolor="#003640" stroked="f">
               <v:textbox>
                 <w:txbxContent>
                   <w:p>
@@ -6451,8 +6414,8 @@
 </file>
 
 <file path=word/numbering.xml><?xml version="1.0" encoding="utf-8"?>
-<w:numbering xmlns:wpc="http://schemas.microsoft.com/office/word/2010/wordprocessingCanvas" xmlns:cx="http://schemas.microsoft.com/office/drawing/2014/chartex" xmlns:cx1="http://schemas.microsoft.com/office/drawing/2015/9/8/chartex" xmlns:cx2="http://schemas.microsoft.com/office/drawing/2015/10/21/chartex" xmlns:cx3="http://schemas.microsoft.com/office/drawing/2016/5/9/chartex" xmlns:cx4="http://schemas.microsoft.com/office/drawing/2016/5/10/chartex" xmlns:cx5="http://schemas.microsoft.com/office/drawing/2016/5/11/chartex" xmlns:cx6="http://schemas.microsoft.com/office/drawing/2016/5/12/chartex" xmlns:cx7="http://schemas.microsoft.com/office/drawing/2016/5/13/chartex" xmlns:cx8="http://schemas.microsoft.com/office/drawing/2016/5/14/chartex" xmlns:mc="http://schemas.openxmlformats.org/markup-compatibility/2006" xmlns:aink="http://schemas.microsoft.com/office/drawing/2016/ink" xmlns:am3d="http://schemas.microsoft.com/office/drawing/2017/model3d" xmlns:o="urn:schemas-microsoft-com:office:office" xmlns:r="http://schemas.openxmlformats.org/officeDocument/2006/relationships" xmlns:m="http://schemas.openxmlformats.org/officeDocument/2006/math" xmlns:v="urn:schemas-microsoft-com:vml" xmlns:wp14="http://schemas.microsoft.com/office/word/2010/wordprocessingDrawing" xmlns:wp="http://schemas.openxmlformats.org/drawingml/2006/wordprocessingDrawing" xmlns:w10="urn:schemas-microsoft-com:office:word" xmlns:w="http://schemas.openxmlformats.org/wordprocessingml/2006/main" xmlns:w14="http://schemas.microsoft.com/office/word/2010/wordml" xmlns:w15="http://schemas.microsoft.com/office/word/2012/wordml" xmlns:w16cid="http://schemas.microsoft.com/office/word/2016/wordml/cid" xmlns:w16se="http://schemas.microsoft.com/office/word/2015/wordml/symex" xmlns:wpg="http://schemas.microsoft.com/office/word/2010/wordprocessingGroup" xmlns:wpi="http://schemas.microsoft.com/office/word/2010/wordprocessingInk" xmlns:wne="http://schemas.microsoft.com/office/word/2006/wordml" xmlns:wps="http://schemas.microsoft.com/office/word/2010/wordprocessingShape" mc:Ignorable="w14 w15 w16se w16cid wp14">
-  <w:abstractNum w:abstractNumId="0" w15:restartNumberingAfterBreak="0">
+<w:numbering xmlns:wpc="http://schemas.microsoft.com/office/word/2010/wordprocessingCanvas" xmlns:mo="http://schemas.microsoft.com/office/mac/office/2008/main" xmlns:mc="http://schemas.openxmlformats.org/markup-compatibility/2006" xmlns:mv="urn:schemas-microsoft-com:mac:vml" xmlns:o="urn:schemas-microsoft-com:office:office" xmlns:r="http://schemas.openxmlformats.org/officeDocument/2006/relationships" xmlns:m="http://schemas.openxmlformats.org/officeDocument/2006/math" xmlns:v="urn:schemas-microsoft-com:vml" xmlns:wp14="http://schemas.microsoft.com/office/word/2010/wordprocessingDrawing" xmlns:wp="http://schemas.openxmlformats.org/drawingml/2006/wordprocessingDrawing" xmlns:w10="urn:schemas-microsoft-com:office:word" xmlns:w="http://schemas.openxmlformats.org/wordprocessingml/2006/main" xmlns:w14="http://schemas.microsoft.com/office/word/2010/wordml" xmlns:w15="http://schemas.microsoft.com/office/word/2012/wordml" xmlns:wpg="http://schemas.microsoft.com/office/word/2010/wordprocessingGroup" xmlns:wpi="http://schemas.microsoft.com/office/word/2010/wordprocessingInk" xmlns:wne="http://schemas.microsoft.com/office/word/2006/wordml" xmlns:wps="http://schemas.microsoft.com/office/word/2010/wordprocessingShape" mc:Ignorable="w14 w15 wp14">
+  <w:abstractNum w:abstractNumId="0">
     <w:nsid w:val="002D7CBD"/>
     <w:multiLevelType w:val="hybridMultilevel"/>
     <w:tmpl w:val="5134AB40"/>
@@ -6565,7 +6528,7 @@
       </w:rPr>
     </w:lvl>
   </w:abstractNum>
-  <w:abstractNum w:abstractNumId="1" w15:restartNumberingAfterBreak="0">
+  <w:abstractNum w:abstractNumId="1">
     <w:nsid w:val="00D174C8"/>
     <w:multiLevelType w:val="hybridMultilevel"/>
     <w:tmpl w:val="01B86202"/>
@@ -6678,7 +6641,7 @@
       </w:rPr>
     </w:lvl>
   </w:abstractNum>
-  <w:abstractNum w:abstractNumId="2" w15:restartNumberingAfterBreak="0">
+  <w:abstractNum w:abstractNumId="2">
     <w:nsid w:val="00D92DBA"/>
     <w:multiLevelType w:val="hybridMultilevel"/>
     <w:tmpl w:val="D082AB5A"/>
@@ -6791,7 +6754,7 @@
       </w:rPr>
     </w:lvl>
   </w:abstractNum>
-  <w:abstractNum w:abstractNumId="3" w15:restartNumberingAfterBreak="0">
+  <w:abstractNum w:abstractNumId="3">
     <w:nsid w:val="033D7412"/>
     <w:multiLevelType w:val="hybridMultilevel"/>
     <w:tmpl w:val="C20CD10A"/>
@@ -6904,7 +6867,7 @@
       </w:rPr>
     </w:lvl>
   </w:abstractNum>
-  <w:abstractNum w:abstractNumId="4" w15:restartNumberingAfterBreak="0">
+  <w:abstractNum w:abstractNumId="4">
     <w:nsid w:val="085C6289"/>
     <w:multiLevelType w:val="hybridMultilevel"/>
     <w:tmpl w:val="D1482E10"/>
@@ -6990,7 +6953,7 @@
       </w:pPr>
     </w:lvl>
   </w:abstractNum>
-  <w:abstractNum w:abstractNumId="5" w15:restartNumberingAfterBreak="0">
+  <w:abstractNum w:abstractNumId="5">
     <w:nsid w:val="0A976315"/>
     <w:multiLevelType w:val="hybridMultilevel"/>
     <w:tmpl w:val="C3F8B50E"/>
@@ -7103,7 +7066,7 @@
       </w:rPr>
     </w:lvl>
   </w:abstractNum>
-  <w:abstractNum w:abstractNumId="6" w15:restartNumberingAfterBreak="0">
+  <w:abstractNum w:abstractNumId="6">
     <w:nsid w:val="0B311406"/>
     <w:multiLevelType w:val="hybridMultilevel"/>
     <w:tmpl w:val="9FE4A07C"/>
@@ -7216,7 +7179,7 @@
       </w:rPr>
     </w:lvl>
   </w:abstractNum>
-  <w:abstractNum w:abstractNumId="7" w15:restartNumberingAfterBreak="0">
+  <w:abstractNum w:abstractNumId="7">
     <w:nsid w:val="101E05D4"/>
     <w:multiLevelType w:val="hybridMultilevel"/>
     <w:tmpl w:val="9056B656"/>
@@ -7305,7 +7268,7 @@
       </w:pPr>
     </w:lvl>
   </w:abstractNum>
-  <w:abstractNum w:abstractNumId="8" w15:restartNumberingAfterBreak="0">
+  <w:abstractNum w:abstractNumId="8">
     <w:nsid w:val="107B7552"/>
     <w:multiLevelType w:val="hybridMultilevel"/>
     <w:tmpl w:val="B4245242"/>
@@ -7394,7 +7357,7 @@
       </w:pPr>
     </w:lvl>
   </w:abstractNum>
-  <w:abstractNum w:abstractNumId="9" w15:restartNumberingAfterBreak="0">
+  <w:abstractNum w:abstractNumId="9">
     <w:nsid w:val="10FF2DEB"/>
     <w:multiLevelType w:val="hybridMultilevel"/>
     <w:tmpl w:val="752CB5D2"/>
@@ -7507,7 +7470,7 @@
       </w:rPr>
     </w:lvl>
   </w:abstractNum>
-  <w:abstractNum w:abstractNumId="10" w15:restartNumberingAfterBreak="0">
+  <w:abstractNum w:abstractNumId="10">
     <w:nsid w:val="11EC43B5"/>
     <w:multiLevelType w:val="multilevel"/>
     <w:tmpl w:val="1352B942"/>
@@ -7653,7 +7616,7 @@
       </w:rPr>
     </w:lvl>
   </w:abstractNum>
-  <w:abstractNum w:abstractNumId="11" w15:restartNumberingAfterBreak="0">
+  <w:abstractNum w:abstractNumId="11">
     <w:nsid w:val="1C2D1E1B"/>
     <w:multiLevelType w:val="hybridMultilevel"/>
     <w:tmpl w:val="3BE88046"/>
@@ -7766,7 +7729,7 @@
       </w:rPr>
     </w:lvl>
   </w:abstractNum>
-  <w:abstractNum w:abstractNumId="12" w15:restartNumberingAfterBreak="0">
+  <w:abstractNum w:abstractNumId="12">
     <w:nsid w:val="1D463618"/>
     <w:multiLevelType w:val="hybridMultilevel"/>
     <w:tmpl w:val="8EFAAB4C"/>
@@ -7855,7 +7818,7 @@
       </w:pPr>
     </w:lvl>
   </w:abstractNum>
-  <w:abstractNum w:abstractNumId="13" w15:restartNumberingAfterBreak="0">
+  <w:abstractNum w:abstractNumId="13">
     <w:nsid w:val="1EA72449"/>
     <w:multiLevelType w:val="hybridMultilevel"/>
     <w:tmpl w:val="76CA9F14"/>
@@ -7968,7 +7931,7 @@
       </w:rPr>
     </w:lvl>
   </w:abstractNum>
-  <w:abstractNum w:abstractNumId="14" w15:restartNumberingAfterBreak="0">
+  <w:abstractNum w:abstractNumId="14">
     <w:nsid w:val="24174391"/>
     <w:multiLevelType w:val="hybridMultilevel"/>
     <w:tmpl w:val="AE5228F0"/>
@@ -8081,7 +8044,7 @@
       </w:rPr>
     </w:lvl>
   </w:abstractNum>
-  <w:abstractNum w:abstractNumId="15" w15:restartNumberingAfterBreak="0">
+  <w:abstractNum w:abstractNumId="15">
     <w:nsid w:val="283C3330"/>
     <w:multiLevelType w:val="hybridMultilevel"/>
     <w:tmpl w:val="D4A4103C"/>
@@ -8194,7 +8157,7 @@
       </w:rPr>
     </w:lvl>
   </w:abstractNum>
-  <w:abstractNum w:abstractNumId="16" w15:restartNumberingAfterBreak="0">
+  <w:abstractNum w:abstractNumId="16">
     <w:nsid w:val="28E64528"/>
     <w:multiLevelType w:val="hybridMultilevel"/>
     <w:tmpl w:val="D250D964"/>
@@ -8280,7 +8243,7 @@
       </w:pPr>
     </w:lvl>
   </w:abstractNum>
-  <w:abstractNum w:abstractNumId="17" w15:restartNumberingAfterBreak="0">
+  <w:abstractNum w:abstractNumId="17">
     <w:nsid w:val="2A3D1E27"/>
     <w:multiLevelType w:val="hybridMultilevel"/>
     <w:tmpl w:val="D250D964"/>
@@ -8366,7 +8329,7 @@
       </w:pPr>
     </w:lvl>
   </w:abstractNum>
-  <w:abstractNum w:abstractNumId="18" w15:restartNumberingAfterBreak="0">
+  <w:abstractNum w:abstractNumId="18">
     <w:nsid w:val="2A8D1C4A"/>
     <w:multiLevelType w:val="hybridMultilevel"/>
     <w:tmpl w:val="3FC2405C"/>
@@ -8479,7 +8442,7 @@
       </w:rPr>
     </w:lvl>
   </w:abstractNum>
-  <w:abstractNum w:abstractNumId="19" w15:restartNumberingAfterBreak="0">
+  <w:abstractNum w:abstractNumId="19">
     <w:nsid w:val="2E9C4ACE"/>
     <w:multiLevelType w:val="hybridMultilevel"/>
     <w:tmpl w:val="777418B8"/>
@@ -8591,7 +8554,7 @@
       </w:rPr>
     </w:lvl>
   </w:abstractNum>
-  <w:abstractNum w:abstractNumId="20" w15:restartNumberingAfterBreak="0">
+  <w:abstractNum w:abstractNumId="20">
     <w:nsid w:val="304E6CD2"/>
     <w:multiLevelType w:val="hybridMultilevel"/>
     <w:tmpl w:val="56D45408"/>
@@ -8704,7 +8667,7 @@
       </w:rPr>
     </w:lvl>
   </w:abstractNum>
-  <w:abstractNum w:abstractNumId="21" w15:restartNumberingAfterBreak="0">
+  <w:abstractNum w:abstractNumId="21">
     <w:nsid w:val="32A81022"/>
     <w:multiLevelType w:val="hybridMultilevel"/>
     <w:tmpl w:val="AD4A6A50"/>
@@ -8817,7 +8780,7 @@
       </w:rPr>
     </w:lvl>
   </w:abstractNum>
-  <w:abstractNum w:abstractNumId="22" w15:restartNumberingAfterBreak="0">
+  <w:abstractNum w:abstractNumId="22">
     <w:nsid w:val="37A57707"/>
     <w:multiLevelType w:val="multilevel"/>
     <w:tmpl w:val="050CE77A"/>
@@ -8961,7 +8924,7 @@
       </w:rPr>
     </w:lvl>
   </w:abstractNum>
-  <w:abstractNum w:abstractNumId="23" w15:restartNumberingAfterBreak="0">
+  <w:abstractNum w:abstractNumId="23">
     <w:nsid w:val="390649B6"/>
     <w:multiLevelType w:val="hybridMultilevel"/>
     <w:tmpl w:val="39D89EC6"/>
@@ -9074,7 +9037,7 @@
       </w:rPr>
     </w:lvl>
   </w:abstractNum>
-  <w:abstractNum w:abstractNumId="24" w15:restartNumberingAfterBreak="0">
+  <w:abstractNum w:abstractNumId="24">
     <w:nsid w:val="3BD0549A"/>
     <w:multiLevelType w:val="hybridMultilevel"/>
     <w:tmpl w:val="98F6B682"/>
@@ -9187,7 +9150,7 @@
       </w:rPr>
     </w:lvl>
   </w:abstractNum>
-  <w:abstractNum w:abstractNumId="25" w15:restartNumberingAfterBreak="0">
+  <w:abstractNum w:abstractNumId="25">
     <w:nsid w:val="425D20B5"/>
     <w:multiLevelType w:val="hybridMultilevel"/>
     <w:tmpl w:val="BE265D84"/>
@@ -9300,7 +9263,7 @@
       </w:rPr>
     </w:lvl>
   </w:abstractNum>
-  <w:abstractNum w:abstractNumId="26" w15:restartNumberingAfterBreak="0">
+  <w:abstractNum w:abstractNumId="26">
     <w:nsid w:val="444D083D"/>
     <w:multiLevelType w:val="multilevel"/>
     <w:tmpl w:val="72D4BB46"/>
@@ -9448,7 +9411,7 @@
       </w:rPr>
     </w:lvl>
   </w:abstractNum>
-  <w:abstractNum w:abstractNumId="27" w15:restartNumberingAfterBreak="0">
+  <w:abstractNum w:abstractNumId="27">
     <w:nsid w:val="45DC45C6"/>
     <w:multiLevelType w:val="hybridMultilevel"/>
     <w:tmpl w:val="6728D3B6"/>
@@ -9561,7 +9524,7 @@
       </w:rPr>
     </w:lvl>
   </w:abstractNum>
-  <w:abstractNum w:abstractNumId="28" w15:restartNumberingAfterBreak="0">
+  <w:abstractNum w:abstractNumId="28">
     <w:nsid w:val="48D66BC2"/>
     <w:multiLevelType w:val="hybridMultilevel"/>
     <w:tmpl w:val="9F3C2DFA"/>
@@ -9674,7 +9637,7 @@
       </w:rPr>
     </w:lvl>
   </w:abstractNum>
-  <w:abstractNum w:abstractNumId="29" w15:restartNumberingAfterBreak="0">
+  <w:abstractNum w:abstractNumId="29">
     <w:nsid w:val="4BFF32DF"/>
     <w:multiLevelType w:val="hybridMultilevel"/>
     <w:tmpl w:val="8B640DD6"/>
@@ -9787,7 +9750,7 @@
       </w:rPr>
     </w:lvl>
   </w:abstractNum>
-  <w:abstractNum w:abstractNumId="30" w15:restartNumberingAfterBreak="0">
+  <w:abstractNum w:abstractNumId="30">
     <w:nsid w:val="55363133"/>
     <w:multiLevelType w:val="hybridMultilevel"/>
     <w:tmpl w:val="81926666"/>
@@ -9900,7 +9863,7 @@
       </w:rPr>
     </w:lvl>
   </w:abstractNum>
-  <w:abstractNum w:abstractNumId="31" w15:restartNumberingAfterBreak="0">
+  <w:abstractNum w:abstractNumId="31">
     <w:nsid w:val="58D64EC1"/>
     <w:multiLevelType w:val="hybridMultilevel"/>
     <w:tmpl w:val="2BBAD4E6"/>
@@ -10013,7 +9976,7 @@
       </w:rPr>
     </w:lvl>
   </w:abstractNum>
-  <w:abstractNum w:abstractNumId="32" w15:restartNumberingAfterBreak="0">
+  <w:abstractNum w:abstractNumId="32">
     <w:nsid w:val="59EC750D"/>
     <w:multiLevelType w:val="hybridMultilevel"/>
     <w:tmpl w:val="65B8A2F0"/>
@@ -10153,7 +10116,7 @@
       </w:rPr>
     </w:lvl>
   </w:abstractNum>
-  <w:abstractNum w:abstractNumId="33" w15:restartNumberingAfterBreak="0">
+  <w:abstractNum w:abstractNumId="33">
     <w:nsid w:val="60A43884"/>
     <w:multiLevelType w:val="hybridMultilevel"/>
     <w:tmpl w:val="A63E0C62"/>
@@ -10266,7 +10229,7 @@
       </w:rPr>
     </w:lvl>
   </w:abstractNum>
-  <w:abstractNum w:abstractNumId="34" w15:restartNumberingAfterBreak="0">
+  <w:abstractNum w:abstractNumId="34">
     <w:nsid w:val="640C5E8C"/>
     <w:multiLevelType w:val="hybridMultilevel"/>
     <w:tmpl w:val="38D6B6B8"/>
@@ -10355,7 +10318,7 @@
       </w:pPr>
     </w:lvl>
   </w:abstractNum>
-  <w:abstractNum w:abstractNumId="35" w15:restartNumberingAfterBreak="0">
+  <w:abstractNum w:abstractNumId="35">
     <w:nsid w:val="65A35EBC"/>
     <w:multiLevelType w:val="hybridMultilevel"/>
     <w:tmpl w:val="3B30F58E"/>
@@ -10444,7 +10407,7 @@
       </w:pPr>
     </w:lvl>
   </w:abstractNum>
-  <w:abstractNum w:abstractNumId="36" w15:restartNumberingAfterBreak="0">
+  <w:abstractNum w:abstractNumId="36">
     <w:nsid w:val="67CC56F3"/>
     <w:multiLevelType w:val="hybridMultilevel"/>
     <w:tmpl w:val="0F9AD0BC"/>
@@ -10557,7 +10520,7 @@
       </w:rPr>
     </w:lvl>
   </w:abstractNum>
-  <w:abstractNum w:abstractNumId="37" w15:restartNumberingAfterBreak="0">
+  <w:abstractNum w:abstractNumId="37">
     <w:nsid w:val="6E9172DA"/>
     <w:multiLevelType w:val="hybridMultilevel"/>
     <w:tmpl w:val="38D835D4"/>
@@ -10807,7 +10770,7 @@
 </file>
 
 <file path=word/styles.xml><?xml version="1.0" encoding="utf-8"?>
-<w:styles xmlns:mc="http://schemas.openxmlformats.org/markup-compatibility/2006" xmlns:r="http://schemas.openxmlformats.org/officeDocument/2006/relationships" xmlns:w="http://schemas.openxmlformats.org/wordprocessingml/2006/main" xmlns:w14="http://schemas.microsoft.com/office/word/2010/wordml" xmlns:w15="http://schemas.microsoft.com/office/word/2012/wordml" xmlns:w16cid="http://schemas.microsoft.com/office/word/2016/wordml/cid" xmlns:w16se="http://schemas.microsoft.com/office/word/2015/wordml/symex" mc:Ignorable="w14 w15 w16se w16cid">
+<w:styles xmlns:mc="http://schemas.openxmlformats.org/markup-compatibility/2006" xmlns:r="http://schemas.openxmlformats.org/officeDocument/2006/relationships" xmlns:w="http://schemas.openxmlformats.org/wordprocessingml/2006/main" xmlns:w14="http://schemas.microsoft.com/office/word/2010/wordml" xmlns:w15="http://schemas.microsoft.com/office/word/2012/wordml" mc:Ignorable="w14 w15">
   <w:docDefaults>
     <w:rPrDefault>
       <w:rPr>
@@ -10817,7 +10780,7 @@
     </w:rPrDefault>
     <w:pPrDefault/>
   </w:docDefaults>
-  <w:latentStyles w:defLockedState="0" w:defUIPriority="0" w:defSemiHidden="0" w:defUnhideWhenUsed="0" w:defQFormat="0" w:count="375">
+  <w:latentStyles w:defLockedState="0" w:defUIPriority="0" w:defSemiHidden="0" w:defUnhideWhenUsed="0" w:defQFormat="0" w:count="382">
     <w:lsdException w:name="Normal" w:qFormat="1"/>
     <w:lsdException w:name="heading 1" w:qFormat="1"/>
     <w:lsdException w:name="heading 2" w:qFormat="1"/>
@@ -11183,14 +11146,12 @@
   <w:style w:type="paragraph" w:default="1" w:styleId="Normal">
     <w:name w:val="Normal"/>
     <w:qFormat/>
-    <w:rsid w:val="000E3338"/>
-    <w:pPr>
-      <w:spacing w:after="160" w:line="259" w:lineRule="auto"/>
-    </w:pPr>
+    <w:rsid w:val="0038775B"/>
     <w:rPr>
-      <w:rFonts w:asciiTheme="minorHAnsi" w:eastAsiaTheme="minorHAnsi" w:hAnsiTheme="minorHAnsi" w:cstheme="minorBidi"/>
-      <w:sz w:val="22"/>
-      <w:szCs w:val="22"/>
+      <w:rFonts w:asciiTheme="minorHAnsi" w:eastAsiaTheme="minorEastAsia" w:hAnsiTheme="minorHAnsi" w:cstheme="minorBidi"/>
+      <w:sz w:val="24"/>
+      <w:szCs w:val="24"/>
+      <w:lang w:eastAsia="ja-JP"/>
     </w:rPr>
   </w:style>
   <w:style w:type="paragraph" w:styleId="Heading1">
@@ -11382,7 +11343,7 @@
     <w:uiPriority w:val="1"/>
     <w:semiHidden/>
     <w:unhideWhenUsed/>
-    <w:rsid w:val="000E3338"/>
+    <w:rsid w:val="0038775B"/>
   </w:style>
   <w:style w:type="table" w:default="1" w:styleId="TableNormal">
     <w:name w:val="Normal Table"/>
@@ -11404,7 +11365,7 @@
     <w:uiPriority w:val="99"/>
     <w:semiHidden/>
     <w:unhideWhenUsed/>
-    <w:rsid w:val="000E3338"/>
+    <w:rsid w:val="0038775B"/>
   </w:style>
   <w:style w:type="paragraph" w:customStyle="1" w:styleId="ClientName">
     <w:name w:val="Client Name"/>
@@ -11586,6 +11547,7 @@
       <w:jc w:val="both"/>
     </w:pPr>
     <w:tblPr>
+      <w:tblInd w:w="0" w:type="dxa"/>
       <w:tblBorders>
         <w:top w:val="single" w:sz="4" w:space="0" w:color="auto"/>
         <w:left w:val="single" w:sz="4" w:space="0" w:color="auto"/>
@@ -11594,6 +11556,12 @@
         <w:insideH w:val="single" w:sz="4" w:space="0" w:color="auto"/>
         <w:insideV w:val="single" w:sz="4" w:space="0" w:color="auto"/>
       </w:tblBorders>
+      <w:tblCellMar>
+        <w:top w:w="0" w:type="dxa"/>
+        <w:left w:w="108" w:type="dxa"/>
+        <w:bottom w:w="0" w:type="dxa"/>
+        <w:right w:w="108" w:type="dxa"/>
+      </w:tblCellMar>
     </w:tblPr>
   </w:style>
   <w:style w:type="paragraph" w:customStyle="1" w:styleId="QuoteItalics">
@@ -11857,7 +11825,23 @@
       <w:sz w:val="22"/>
       <w:szCs w:val="22"/>
     </w:rPr>
-    <w:tblPr/>
+    <w:tblPr>
+      <w:tblInd w:w="0" w:type="dxa"/>
+      <w:tblBorders>
+        <w:top w:val="single" w:sz="4" w:space="0" w:color="auto"/>
+        <w:left w:val="single" w:sz="4" w:space="0" w:color="auto"/>
+        <w:bottom w:val="single" w:sz="4" w:space="0" w:color="auto"/>
+        <w:right w:val="single" w:sz="4" w:space="0" w:color="auto"/>
+        <w:insideH w:val="single" w:sz="4" w:space="0" w:color="auto"/>
+        <w:insideV w:val="single" w:sz="4" w:space="0" w:color="auto"/>
+      </w:tblBorders>
+      <w:tblCellMar>
+        <w:top w:w="0" w:type="dxa"/>
+        <w:left w:w="108" w:type="dxa"/>
+        <w:bottom w:w="0" w:type="dxa"/>
+        <w:right w:w="108" w:type="dxa"/>
+      </w:tblCellMar>
+    </w:tblPr>
     <w:tblStylePr w:type="firstRow">
       <w:pPr>
         <w:jc w:val="center"/>
@@ -11922,6 +11906,9 @@
       <w:lang w:val="en-GB" w:eastAsia="en-GB"/>
     </w:rPr>
     <w:tblPr>
+      <w:tblStyleRowBandSize w:val="1"/>
+      <w:tblStyleColBandSize w:val="1"/>
+      <w:tblInd w:w="0" w:type="dxa"/>
       <w:tblBorders>
         <w:top w:val="single" w:sz="2" w:space="0" w:color="auto"/>
         <w:left w:val="single" w:sz="2" w:space="0" w:color="auto"/>
@@ -11931,7 +11918,9 @@
         <w:insideV w:val="single" w:sz="2" w:space="0" w:color="auto"/>
       </w:tblBorders>
       <w:tblCellMar>
+        <w:top w:w="0" w:type="dxa"/>
         <w:left w:w="115" w:type="dxa"/>
+        <w:bottom w:w="0" w:type="dxa"/>
         <w:right w:w="115" w:type="dxa"/>
       </w:tblCellMar>
     </w:tblPr>
@@ -12032,12 +12021,19 @@
     <w:tblPr>
       <w:tblStyleRowBandSize w:val="1"/>
       <w:tblStyleColBandSize w:val="1"/>
+      <w:tblInd w:w="0" w:type="dxa"/>
       <w:tblBorders>
         <w:top w:val="single" w:sz="8" w:space="0" w:color="4F81BD" w:themeColor="accent1"/>
         <w:left w:val="single" w:sz="8" w:space="0" w:color="4F81BD" w:themeColor="accent1"/>
         <w:bottom w:val="single" w:sz="8" w:space="0" w:color="4F81BD" w:themeColor="accent1"/>
         <w:right w:val="single" w:sz="8" w:space="0" w:color="4F81BD" w:themeColor="accent1"/>
       </w:tblBorders>
+      <w:tblCellMar>
+        <w:top w:w="0" w:type="dxa"/>
+        <w:left w:w="108" w:type="dxa"/>
+        <w:bottom w:w="0" w:type="dxa"/>
+        <w:right w:w="108" w:type="dxa"/>
+      </w:tblCellMar>
     </w:tblPr>
     <w:tblStylePr w:type="firstRow">
       <w:pPr>
@@ -12866,7 +12862,7 @@
 </file>
 
 <file path=customXml/itemProps4.xml><?xml version="1.0" encoding="utf-8"?>
-<ds:datastoreItem xmlns:ds="http://schemas.openxmlformats.org/officeDocument/2006/customXml" ds:itemID="{F9BEC77F-45F0-4BA9-A383-3DA0D834155F}">
+<ds:datastoreItem xmlns:ds="http://schemas.openxmlformats.org/officeDocument/2006/customXml" ds:itemID="{E4EB5D0B-1B92-154C-AE0A-D98C1412B408}">
   <ds:schemaRefs>
     <ds:schemaRef ds:uri="http://schemas.openxmlformats.org/officeDocument/2006/bibliography"/>
   </ds:schemaRefs>

</xml_diff>